<commit_message>
Nov 30 Report Final
</commit_message>
<xml_diff>
--- a/Report Nov 30.docx
+++ b/Report Nov 30.docx
@@ -834,7 +834,7 @@
               </mc:Choice>
               <mc:Fallback>
                 <w:pict>
-                  <v:group w14:anchorId="35B6355C" id="Group 2" o:spid="_x0000_s1026" style="position:absolute;margin-left:0;margin-top:0;width:432.65pt;height:448.55pt;z-index:-251659264;mso-width-percent:706;mso-height-percent:566;mso-left-percent:220;mso-top-percent:300;mso-position-horizontal-relative:page;mso-position-vertical-relative:page;mso-width-percent:706;mso-height-percent:566;mso-left-percent:220;mso-top-percent:300" coordsize="43291,44910" o:gfxdata="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">
+                  <v:group w14:anchorId="14AB7E54" id="Group 2" o:spid="_x0000_s1026" style="position:absolute;margin-left:0;margin-top:0;width:432.65pt;height:448.55pt;z-index:-251661824;mso-width-percent:706;mso-height-percent:566;mso-left-percent:220;mso-top-percent:300;mso-position-horizontal-relative:page;mso-position-vertical-relative:page;mso-width-percent:706;mso-height-percent:566;mso-left-percent:220;mso-top-percent:300" coordsize="43291,44910" o:gfxdata="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">
                     <o:lock v:ext="edit" aspectratio="t"/>
                     <v:shape id="Freeform 64" o:spid="_x0000_s1027" style="position:absolute;left:15017;width:28274;height:28352;visibility:visible;mso-wrap-style:square;v-text-anchor:top" coordsize="1781,1786" o:gfxdata="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" path="m4,1786l,1782,1776,r5,5l4,1786xe" filled="f" stroked="f">
                       <v:path arrowok="t" o:connecttype="custom" o:connectlocs="6350,2835275;0,2828925;2819400,0;2827338,7938;6350,2835275" o:connectangles="0,0,0,0,0"/>
@@ -1222,16 +1222,16 @@
           <w:lang w:val="en-US" w:bidi="he-IL"/>
         </w:rPr>
         <w:drawing>
-          <wp:anchor distT="0" distB="0" distL="114300" distR="114300" simplePos="0" relativeHeight="251660800" behindDoc="0" locked="0" layoutInCell="1" allowOverlap="1" wp14:anchorId="217DF244" wp14:editId="33A29D92">
+          <wp:anchor distT="0" distB="0" distL="114300" distR="114300" simplePos="0" relativeHeight="251660800" behindDoc="0" locked="0" layoutInCell="1" allowOverlap="1" wp14:anchorId="217DF244" wp14:editId="6D6C6634">
             <wp:simplePos x="0" y="0"/>
             <wp:positionH relativeFrom="margin">
-              <wp:posOffset>397510</wp:posOffset>
+              <wp:posOffset>403860</wp:posOffset>
             </wp:positionH>
             <wp:positionV relativeFrom="paragraph">
-              <wp:posOffset>152400</wp:posOffset>
+              <wp:posOffset>149860</wp:posOffset>
             </wp:positionV>
-            <wp:extent cx="5059680" cy="3575685"/>
-            <wp:effectExtent l="0" t="0" r="7620" b="5715"/>
+            <wp:extent cx="5046345" cy="3575685"/>
+            <wp:effectExtent l="0" t="0" r="1905" b="5715"/>
             <wp:wrapSquare wrapText="bothSides"/>
             <wp:docPr id="2" name="תמונה 2"/>
             <wp:cNvGraphicFramePr>
@@ -1261,7 +1261,7 @@
                   <pic:spPr bwMode="auto">
                     <a:xfrm>
                       <a:off x="0" y="0"/>
-                      <a:ext cx="5059680" cy="3575685"/>
+                      <a:ext cx="5046345" cy="3575685"/>
                     </a:xfrm>
                     <a:prstGeom prst="rect">
                       <a:avLst/>
@@ -1274,6 +1274,9 @@
                 </pic:pic>
               </a:graphicData>
             </a:graphic>
+            <wp14:sizeRelH relativeFrom="margin">
+              <wp14:pctWidth>0</wp14:pctWidth>
+            </wp14:sizeRelH>
             <wp14:sizeRelV relativeFrom="margin">
               <wp14:pctHeight>0</wp14:pctHeight>
             </wp14:sizeRelV>
@@ -1415,7 +1418,7 @@
         <w:bidi/>
         <w:jc w:val="both"/>
         <w:rPr>
-          <w:rFonts w:ascii="David" w:hAnsi="David" w:hint="cs"/>
+          <w:rFonts w:ascii="David" w:hAnsi="David"/>
           <w:sz w:val="24"/>
           <w:szCs w:val="24"/>
           <w:lang w:val="en-US"/>
@@ -1568,13 +1571,13 @@
           <w:noProof/>
         </w:rPr>
         <w:drawing>
-          <wp:anchor distT="0" distB="0" distL="114300" distR="114300" simplePos="0" relativeHeight="251659776" behindDoc="0" locked="0" layoutInCell="1" allowOverlap="1" wp14:anchorId="0E15AA36" wp14:editId="597A265C">
+          <wp:anchor distT="0" distB="0" distL="114300" distR="114300" simplePos="0" relativeHeight="251659776" behindDoc="0" locked="0" layoutInCell="1" allowOverlap="1" wp14:anchorId="0E15AA36" wp14:editId="11E84DF4">
             <wp:simplePos x="0" y="0"/>
             <wp:positionH relativeFrom="margin">
               <wp:posOffset>413385</wp:posOffset>
             </wp:positionH>
             <wp:positionV relativeFrom="paragraph">
-              <wp:posOffset>635</wp:posOffset>
+              <wp:posOffset>3175</wp:posOffset>
             </wp:positionV>
             <wp:extent cx="5105400" cy="3581400"/>
             <wp:effectExtent l="0" t="0" r="0" b="0"/>
@@ -7796,6 +7799,2531 @@
           <w:bCs/>
           <w:sz w:val="34"/>
           <w:szCs w:val="34"/>
+          <w:lang w:val="en-IL" w:bidi="he-IL"/>
+        </w:rPr>
+        <w:t>4</w:t>
+      </w:r>
+      <w:r>
+        <w:rPr>
+          <w:rFonts w:cstheme="minorHAnsi"/>
+          <w:b/>
+          <w:bCs/>
+          <w:sz w:val="34"/>
+          <w:szCs w:val="34"/>
+          <w:lang w:val="en-US" w:bidi="he-IL"/>
+        </w:rPr>
+        <w:t>:</w:t>
+      </w:r>
+    </w:p>
+    <w:p>
+      <w:pPr>
+        <w:rPr>
+          <w:rFonts w:cstheme="minorHAnsi"/>
+          <w:b/>
+          <w:bCs/>
+          <w:sz w:val="34"/>
+          <w:szCs w:val="34"/>
+          <w:lang w:val="en-US" w:bidi="he-IL"/>
+        </w:rPr>
+      </w:pPr>
+    </w:p>
+    <w:p>
+      <w:pPr>
+        <w:rPr>
+          <w:rFonts w:cstheme="minorHAnsi"/>
+          <w:b/>
+          <w:bCs/>
+          <w:sz w:val="34"/>
+          <w:szCs w:val="34"/>
+          <w:lang w:val="en-US" w:bidi="he-IL"/>
+        </w:rPr>
+      </w:pPr>
+    </w:p>
+    <w:p>
+      <w:pPr>
+        <w:rPr>
+          <w:rFonts w:cstheme="minorHAnsi"/>
+          <w:b/>
+          <w:bCs/>
+          <w:sz w:val="34"/>
+          <w:szCs w:val="34"/>
+          <w:lang w:val="en-US" w:bidi="he-IL"/>
+        </w:rPr>
+      </w:pPr>
+    </w:p>
+    <w:p>
+      <w:pPr>
+        <w:rPr>
+          <w:rFonts w:cstheme="minorHAnsi"/>
+          <w:b/>
+          <w:bCs/>
+          <w:sz w:val="34"/>
+          <w:szCs w:val="34"/>
+          <w:lang w:val="en-US" w:bidi="he-IL"/>
+        </w:rPr>
+      </w:pPr>
+    </w:p>
+    <w:p>
+      <w:pPr>
+        <w:rPr>
+          <w:rFonts w:cstheme="minorHAnsi"/>
+          <w:b/>
+          <w:bCs/>
+          <w:sz w:val="34"/>
+          <w:szCs w:val="34"/>
+          <w:lang w:val="en-US" w:bidi="he-IL"/>
+        </w:rPr>
+      </w:pPr>
+    </w:p>
+    <w:p>
+      <w:pPr>
+        <w:rPr>
+          <w:rFonts w:cstheme="minorHAnsi"/>
+          <w:b/>
+          <w:bCs/>
+          <w:sz w:val="34"/>
+          <w:szCs w:val="34"/>
+          <w:lang w:val="en-US" w:bidi="he-IL"/>
+        </w:rPr>
+      </w:pPr>
+    </w:p>
+    <w:p>
+      <w:pPr>
+        <w:jc w:val="center"/>
+        <w:rPr>
+          <w:rFonts w:cstheme="minorHAnsi"/>
+          <w:b/>
+          <w:bCs/>
+          <w:sz w:val="34"/>
+          <w:szCs w:val="34"/>
+          <w:lang w:val="en-US" w:bidi="he-IL"/>
+        </w:rPr>
+      </w:pPr>
+      <w:r>
+        <w:rPr>
+          <w:rFonts w:cstheme="minorHAnsi"/>
+          <w:b/>
+          <w:bCs/>
+          <w:sz w:val="34"/>
+          <w:szCs w:val="34"/>
+          <w:lang w:val="en-US" w:bidi="he-IL"/>
+        </w:rPr>
+        <w:t>NASA-Log File Graphs</w:t>
+      </w:r>
+    </w:p>
+    <w:p>
+      <w:pPr>
+        <w:jc w:val="center"/>
+        <w:rPr>
+          <w:rFonts w:cstheme="minorHAnsi"/>
+          <w:b/>
+          <w:bCs/>
+          <w:sz w:val="34"/>
+          <w:szCs w:val="34"/>
+          <w:lang w:val="en-US" w:bidi="he-IL"/>
+        </w:rPr>
+      </w:pPr>
+    </w:p>
+    <w:p>
+      <w:pPr>
+        <w:jc w:val="center"/>
+        <w:rPr>
+          <w:rFonts w:cstheme="minorHAnsi"/>
+          <w:b/>
+          <w:bCs/>
+          <w:sz w:val="34"/>
+          <w:szCs w:val="34"/>
+          <w:lang w:val="en-US" w:bidi="he-IL"/>
+        </w:rPr>
+      </w:pPr>
+    </w:p>
+    <w:p>
+      <w:pPr>
+        <w:jc w:val="center"/>
+        <w:rPr>
+          <w:rFonts w:cstheme="minorHAnsi"/>
+          <w:b/>
+          <w:bCs/>
+          <w:sz w:val="34"/>
+          <w:szCs w:val="34"/>
+          <w:lang w:val="en-US" w:bidi="he-IL"/>
+        </w:rPr>
+      </w:pPr>
+    </w:p>
+    <w:p>
+      <w:pPr>
+        <w:jc w:val="center"/>
+        <w:rPr>
+          <w:rFonts w:cstheme="minorHAnsi"/>
+          <w:b/>
+          <w:bCs/>
+          <w:sz w:val="34"/>
+          <w:szCs w:val="34"/>
+          <w:lang w:val="en-US" w:bidi="he-IL"/>
+        </w:rPr>
+      </w:pPr>
+    </w:p>
+    <w:p>
+      <w:pPr>
+        <w:jc w:val="center"/>
+        <w:rPr>
+          <w:rFonts w:cstheme="minorHAnsi"/>
+          <w:b/>
+          <w:bCs/>
+          <w:sz w:val="34"/>
+          <w:szCs w:val="34"/>
+          <w:lang w:val="en-US" w:bidi="he-IL"/>
+        </w:rPr>
+      </w:pPr>
+    </w:p>
+    <w:p>
+      <w:pPr>
+        <w:jc w:val="center"/>
+        <w:rPr>
+          <w:rFonts w:cstheme="minorHAnsi"/>
+          <w:b/>
+          <w:bCs/>
+          <w:sz w:val="34"/>
+          <w:szCs w:val="34"/>
+          <w:lang w:val="en-US" w:bidi="he-IL"/>
+        </w:rPr>
+      </w:pPr>
+    </w:p>
+    <w:p>
+      <w:pPr>
+        <w:jc w:val="center"/>
+        <w:rPr>
+          <w:rFonts w:cstheme="minorHAnsi"/>
+          <w:b/>
+          <w:bCs/>
+          <w:sz w:val="34"/>
+          <w:szCs w:val="34"/>
+          <w:lang w:val="en-US" w:bidi="he-IL"/>
+        </w:rPr>
+      </w:pPr>
+    </w:p>
+    <w:p>
+      <w:pPr>
+        <w:jc w:val="center"/>
+        <w:rPr>
+          <w:rFonts w:cstheme="minorHAnsi"/>
+          <w:b/>
+          <w:bCs/>
+          <w:sz w:val="34"/>
+          <w:szCs w:val="34"/>
+          <w:lang w:val="en-US" w:bidi="he-IL"/>
+        </w:rPr>
+      </w:pPr>
+    </w:p>
+    <w:p>
+      <w:pPr>
+        <w:jc w:val="center"/>
+        <w:rPr>
+          <w:rFonts w:cstheme="minorHAnsi"/>
+          <w:b/>
+          <w:bCs/>
+          <w:sz w:val="34"/>
+          <w:szCs w:val="34"/>
+          <w:lang w:val="en-US" w:bidi="he-IL"/>
+        </w:rPr>
+      </w:pPr>
+    </w:p>
+    <w:p>
+      <w:pPr>
+        <w:jc w:val="center"/>
+        <w:rPr>
+          <w:rFonts w:cstheme="minorHAnsi"/>
+          <w:b/>
+          <w:bCs/>
+          <w:sz w:val="34"/>
+          <w:szCs w:val="34"/>
+          <w:lang w:val="en-US" w:bidi="he-IL"/>
+        </w:rPr>
+      </w:pPr>
+    </w:p>
+    <w:p>
+      <w:pPr>
+        <w:jc w:val="center"/>
+        <w:rPr>
+          <w:rFonts w:cstheme="minorHAnsi"/>
+          <w:b/>
+          <w:bCs/>
+          <w:sz w:val="34"/>
+          <w:szCs w:val="34"/>
+          <w:lang w:val="en-US" w:bidi="he-IL"/>
+        </w:rPr>
+      </w:pPr>
+    </w:p>
+    <w:p>
+      <w:pPr>
+        <w:jc w:val="center"/>
+        <w:rPr>
+          <w:rFonts w:cstheme="minorHAnsi"/>
+          <w:b/>
+          <w:bCs/>
+          <w:sz w:val="34"/>
+          <w:szCs w:val="34"/>
+          <w:lang w:val="en-US" w:bidi="he-IL"/>
+        </w:rPr>
+      </w:pPr>
+    </w:p>
+    <w:p>
+      <w:pPr>
+        <w:jc w:val="center"/>
+        <w:rPr>
+          <w:rFonts w:cstheme="minorHAnsi"/>
+          <w:b/>
+          <w:bCs/>
+          <w:sz w:val="34"/>
+          <w:szCs w:val="34"/>
+          <w:lang w:val="en-US" w:bidi="he-IL"/>
+        </w:rPr>
+      </w:pPr>
+    </w:p>
+    <w:p>
+      <w:pPr>
+        <w:jc w:val="center"/>
+        <w:rPr>
+          <w:rFonts w:cstheme="minorHAnsi"/>
+          <w:b/>
+          <w:bCs/>
+          <w:sz w:val="34"/>
+          <w:szCs w:val="34"/>
+          <w:lang w:val="en-US" w:bidi="he-IL"/>
+        </w:rPr>
+      </w:pPr>
+    </w:p>
+    <w:p>
+      <w:pPr>
+        <w:jc w:val="center"/>
+        <w:rPr>
+          <w:rFonts w:cstheme="minorHAnsi"/>
+          <w:b/>
+          <w:bCs/>
+          <w:sz w:val="34"/>
+          <w:szCs w:val="34"/>
+          <w:lang w:val="en-US" w:bidi="he-IL"/>
+        </w:rPr>
+      </w:pPr>
+    </w:p>
+    <w:p>
+      <w:pPr>
+        <w:rPr>
+          <w:rFonts w:cstheme="minorHAnsi"/>
+          <w:b/>
+          <w:bCs/>
+          <w:i/>
+          <w:iCs/>
+          <w:noProof/>
+          <w:sz w:val="28"/>
+          <w:szCs w:val="28"/>
+          <w:lang w:val="en-IL" w:bidi="he-IL"/>
+        </w:rPr>
+      </w:pPr>
+      <w:r>
+        <w:rPr>
+          <w:rFonts w:cstheme="minorHAnsi"/>
+          <w:b/>
+          <w:bCs/>
+          <w:noProof/>
+          <w:sz w:val="34"/>
+          <w:szCs w:val="34"/>
+          <w:lang w:val="en-US"/>
+        </w:rPr>
+        <w:lastRenderedPageBreak/>
+        <w:drawing>
+          <wp:anchor distT="0" distB="0" distL="114300" distR="114300" simplePos="0" relativeHeight="251705856" behindDoc="0" locked="0" layoutInCell="1" allowOverlap="1" wp14:anchorId="65355DD4" wp14:editId="7B59A32C">
+            <wp:simplePos x="0" y="0"/>
+            <wp:positionH relativeFrom="margin">
+              <wp:align>right</wp:align>
+            </wp:positionH>
+            <wp:positionV relativeFrom="paragraph">
+              <wp:posOffset>602974</wp:posOffset>
+            </wp:positionV>
+            <wp:extent cx="5731510" cy="2513965"/>
+            <wp:effectExtent l="0" t="0" r="2540" b="635"/>
+            <wp:wrapSquare wrapText="bothSides"/>
+            <wp:docPr id="47" name="Picture 47" descr="A picture containing chart&#10;&#10;Description automatically generated"/>
+            <wp:cNvGraphicFramePr>
+              <a:graphicFrameLocks xmlns:a="http://schemas.openxmlformats.org/drawingml/2006/main" noChangeAspect="1"/>
+            </wp:cNvGraphicFramePr>
+            <a:graphic xmlns:a="http://schemas.openxmlformats.org/drawingml/2006/main">
+              <a:graphicData uri="http://schemas.openxmlformats.org/drawingml/2006/picture">
+                <pic:pic xmlns:pic="http://schemas.openxmlformats.org/drawingml/2006/picture">
+                  <pic:nvPicPr>
+                    <pic:cNvPr id="47" name="Picture 47" descr="A picture containing chart&#10;&#10;Description automatically generated"/>
+                    <pic:cNvPicPr/>
+                  </pic:nvPicPr>
+                  <pic:blipFill>
+                    <a:blip r:embed="rId23">
+                      <a:extLst>
+                        <a:ext uri="{28A0092B-C50C-407E-A947-70E740481C1C}">
+                          <a14:useLocalDpi xmlns:a14="http://schemas.microsoft.com/office/drawing/2010/main" val="0"/>
+                        </a:ext>
+                      </a:extLst>
+                    </a:blip>
+                    <a:stretch>
+                      <a:fillRect/>
+                    </a:stretch>
+                  </pic:blipFill>
+                  <pic:spPr>
+                    <a:xfrm>
+                      <a:off x="0" y="0"/>
+                      <a:ext cx="5731510" cy="2513965"/>
+                    </a:xfrm>
+                    <a:prstGeom prst="rect">
+                      <a:avLst/>
+                    </a:prstGeom>
+                  </pic:spPr>
+                </pic:pic>
+              </a:graphicData>
+            </a:graphic>
+          </wp:anchor>
+        </w:drawing>
+      </w:r>
+      <w:r>
+        <w:rPr>
+          <w:rFonts w:cstheme="minorHAnsi"/>
+          <w:b/>
+          <w:bCs/>
+          <w:i/>
+          <w:iCs/>
+          <w:noProof/>
+          <w:sz w:val="28"/>
+          <w:szCs w:val="28"/>
+          <w:lang w:val="en-IL" w:bidi="he-IL"/>
+        </w:rPr>
+        <w:t xml:space="preserve">CDF of </w:t>
+      </w:r>
+      <w:r>
+        <w:rPr>
+          <w:rFonts w:cstheme="minorHAnsi"/>
+          <w:b/>
+          <w:bCs/>
+          <w:i/>
+          <w:iCs/>
+          <w:noProof/>
+          <w:sz w:val="28"/>
+          <w:szCs w:val="28"/>
+          <w:lang w:val="en-IL" w:bidi="he-IL"/>
+        </w:rPr>
+        <w:t>Runtimes</w:t>
+      </w:r>
+      <w:r>
+        <w:rPr>
+          <w:rFonts w:cstheme="minorHAnsi"/>
+          <w:b/>
+          <w:bCs/>
+          <w:i/>
+          <w:iCs/>
+          <w:noProof/>
+          <w:sz w:val="28"/>
+          <w:szCs w:val="28"/>
+          <w:lang w:val="en-IL" w:bidi="he-IL"/>
+        </w:rPr>
+        <w:t xml:space="preserve"> time</w:t>
+      </w:r>
+      <w:r>
+        <w:rPr>
+          <w:rFonts w:cstheme="minorHAnsi"/>
+          <w:b/>
+          <w:bCs/>
+          <w:i/>
+          <w:iCs/>
+          <w:noProof/>
+          <w:sz w:val="28"/>
+          <w:szCs w:val="28"/>
+          <w:lang w:val="en-IL" w:bidi="he-IL"/>
+        </w:rPr>
+        <w:t>:</w:t>
+      </w:r>
+    </w:p>
+    <w:p>
+      <w:pPr>
+        <w:jc w:val="center"/>
+        <w:rPr>
+          <w:rFonts w:cstheme="minorHAnsi"/>
+          <w:b/>
+          <w:bCs/>
+          <w:sz w:val="28"/>
+          <w:szCs w:val="28"/>
+          <w:lang w:val="en-IL"/>
+        </w:rPr>
+      </w:pPr>
+      <w:r>
+        <w:rPr>
+          <w:rFonts w:cstheme="minorHAnsi"/>
+          <w:b/>
+          <w:bCs/>
+          <w:noProof/>
+          <w:sz w:val="28"/>
+          <w:szCs w:val="28"/>
+          <w:lang w:val="en-US"/>
+        </w:rPr>
+        <w:drawing>
+          <wp:anchor distT="0" distB="0" distL="114300" distR="114300" simplePos="0" relativeHeight="251707904" behindDoc="0" locked="0" layoutInCell="1" allowOverlap="1" wp14:anchorId="6C4B5DAF" wp14:editId="0DB9F300">
+            <wp:simplePos x="0" y="0"/>
+            <wp:positionH relativeFrom="margin">
+              <wp:align>center</wp:align>
+            </wp:positionH>
+            <wp:positionV relativeFrom="paragraph">
+              <wp:posOffset>2932485</wp:posOffset>
+            </wp:positionV>
+            <wp:extent cx="5731510" cy="3088005"/>
+            <wp:effectExtent l="0" t="0" r="2540" b="0"/>
+            <wp:wrapSquare wrapText="bothSides"/>
+            <wp:docPr id="46" name="Picture 46" descr="Engineering drawing&#10;&#10;Description automatically generated"/>
+            <wp:cNvGraphicFramePr>
+              <a:graphicFrameLocks xmlns:a="http://schemas.openxmlformats.org/drawingml/2006/main" noChangeAspect="1"/>
+            </wp:cNvGraphicFramePr>
+            <a:graphic xmlns:a="http://schemas.openxmlformats.org/drawingml/2006/main">
+              <a:graphicData uri="http://schemas.openxmlformats.org/drawingml/2006/picture">
+                <pic:pic xmlns:pic="http://schemas.openxmlformats.org/drawingml/2006/picture">
+                  <pic:nvPicPr>
+                    <pic:cNvPr id="46" name="Picture 46" descr="Engineering drawing&#10;&#10;Description automatically generated"/>
+                    <pic:cNvPicPr/>
+                  </pic:nvPicPr>
+                  <pic:blipFill>
+                    <a:blip r:embed="rId24">
+                      <a:extLst>
+                        <a:ext uri="{28A0092B-C50C-407E-A947-70E740481C1C}">
+                          <a14:useLocalDpi xmlns:a14="http://schemas.microsoft.com/office/drawing/2010/main" val="0"/>
+                        </a:ext>
+                      </a:extLst>
+                    </a:blip>
+                    <a:stretch>
+                      <a:fillRect/>
+                    </a:stretch>
+                  </pic:blipFill>
+                  <pic:spPr>
+                    <a:xfrm>
+                      <a:off x="0" y="0"/>
+                      <a:ext cx="5731510" cy="3088005"/>
+                    </a:xfrm>
+                    <a:prstGeom prst="rect">
+                      <a:avLst/>
+                    </a:prstGeom>
+                  </pic:spPr>
+                </pic:pic>
+              </a:graphicData>
+            </a:graphic>
+          </wp:anchor>
+        </w:drawing>
+      </w:r>
+      <w:r>
+        <w:rPr>
+          <w:rFonts w:cstheme="minorHAnsi"/>
+          <w:b/>
+          <w:bCs/>
+          <w:sz w:val="28"/>
+          <w:szCs w:val="28"/>
+          <w:lang w:val="en-IL"/>
+        </w:rPr>
+        <w:t>All Users</w:t>
+      </w:r>
+    </w:p>
+    <w:p>
+      <w:pPr>
+        <w:jc w:val="center"/>
+        <w:rPr>
+          <w:rFonts w:cstheme="minorHAnsi"/>
+          <w:b/>
+          <w:bCs/>
+          <w:sz w:val="34"/>
+          <w:szCs w:val="34"/>
+          <w:lang w:val="en-US" w:bidi="he-IL"/>
+        </w:rPr>
+      </w:pPr>
+    </w:p>
+    <w:p>
+      <w:pPr>
+        <w:jc w:val="center"/>
+        <w:rPr>
+          <w:rFonts w:cstheme="minorHAnsi"/>
+          <w:b/>
+          <w:bCs/>
+          <w:sz w:val="34"/>
+          <w:szCs w:val="34"/>
+          <w:lang w:val="en-US" w:bidi="he-IL"/>
+        </w:rPr>
+      </w:pPr>
+      <w:r>
+        <w:rPr>
+          <w:rFonts w:cstheme="minorHAnsi"/>
+          <w:b/>
+          <w:bCs/>
+          <w:noProof/>
+          <w:sz w:val="34"/>
+          <w:szCs w:val="34"/>
+          <w:lang w:val="en-US"/>
+        </w:rPr>
+        <w:lastRenderedPageBreak/>
+        <w:drawing>
+          <wp:anchor distT="0" distB="0" distL="114300" distR="114300" simplePos="0" relativeHeight="251706880" behindDoc="0" locked="0" layoutInCell="1" allowOverlap="1" wp14:anchorId="09FCE9BC" wp14:editId="3CA4587A">
+            <wp:simplePos x="0" y="0"/>
+            <wp:positionH relativeFrom="margin">
+              <wp:align>right</wp:align>
+            </wp:positionH>
+            <wp:positionV relativeFrom="paragraph">
+              <wp:posOffset>386</wp:posOffset>
+            </wp:positionV>
+            <wp:extent cx="5731510" cy="5048250"/>
+            <wp:effectExtent l="0" t="0" r="2540" b="0"/>
+            <wp:wrapSquare wrapText="bothSides"/>
+            <wp:docPr id="48" name="Picture 48" descr="Shape&#10;&#10;Description automatically generated"/>
+            <wp:cNvGraphicFramePr>
+              <a:graphicFrameLocks xmlns:a="http://schemas.openxmlformats.org/drawingml/2006/main" noChangeAspect="1"/>
+            </wp:cNvGraphicFramePr>
+            <a:graphic xmlns:a="http://schemas.openxmlformats.org/drawingml/2006/main">
+              <a:graphicData uri="http://schemas.openxmlformats.org/drawingml/2006/picture">
+                <pic:pic xmlns:pic="http://schemas.openxmlformats.org/drawingml/2006/picture">
+                  <pic:nvPicPr>
+                    <pic:cNvPr id="48" name="Picture 48" descr="Shape&#10;&#10;Description automatically generated"/>
+                    <pic:cNvPicPr/>
+                  </pic:nvPicPr>
+                  <pic:blipFill>
+                    <a:blip r:embed="rId25">
+                      <a:extLst>
+                        <a:ext uri="{28A0092B-C50C-407E-A947-70E740481C1C}">
+                          <a14:useLocalDpi xmlns:a14="http://schemas.microsoft.com/office/drawing/2010/main" val="0"/>
+                        </a:ext>
+                      </a:extLst>
+                    </a:blip>
+                    <a:stretch>
+                      <a:fillRect/>
+                    </a:stretch>
+                  </pic:blipFill>
+                  <pic:spPr>
+                    <a:xfrm>
+                      <a:off x="0" y="0"/>
+                      <a:ext cx="5731510" cy="5048250"/>
+                    </a:xfrm>
+                    <a:prstGeom prst="rect">
+                      <a:avLst/>
+                    </a:prstGeom>
+                  </pic:spPr>
+                </pic:pic>
+              </a:graphicData>
+            </a:graphic>
+          </wp:anchor>
+        </w:drawing>
+      </w:r>
+    </w:p>
+    <w:p>
+      <w:pPr>
+        <w:jc w:val="center"/>
+        <w:rPr>
+          <w:rFonts w:cstheme="minorHAnsi"/>
+          <w:b/>
+          <w:bCs/>
+          <w:sz w:val="34"/>
+          <w:szCs w:val="34"/>
+          <w:lang w:val="en-US" w:bidi="he-IL"/>
+        </w:rPr>
+      </w:pPr>
+    </w:p>
+    <w:p>
+      <w:pPr>
+        <w:jc w:val="center"/>
+        <w:rPr>
+          <w:rFonts w:cstheme="minorHAnsi"/>
+          <w:b/>
+          <w:bCs/>
+          <w:sz w:val="34"/>
+          <w:szCs w:val="34"/>
+          <w:lang w:val="en-US" w:bidi="he-IL"/>
+        </w:rPr>
+      </w:pPr>
+    </w:p>
+    <w:p>
+      <w:pPr>
+        <w:jc w:val="center"/>
+        <w:rPr>
+          <w:rFonts w:cstheme="minorHAnsi"/>
+          <w:b/>
+          <w:bCs/>
+          <w:sz w:val="34"/>
+          <w:szCs w:val="34"/>
+          <w:lang w:val="en-US" w:bidi="he-IL"/>
+        </w:rPr>
+      </w:pPr>
+    </w:p>
+    <w:p>
+      <w:pPr>
+        <w:jc w:val="center"/>
+        <w:rPr>
+          <w:rFonts w:cstheme="minorHAnsi"/>
+          <w:b/>
+          <w:bCs/>
+          <w:sz w:val="34"/>
+          <w:szCs w:val="34"/>
+          <w:lang w:val="en-US" w:bidi="he-IL"/>
+        </w:rPr>
+      </w:pPr>
+    </w:p>
+    <w:p>
+      <w:pPr>
+        <w:jc w:val="center"/>
+        <w:rPr>
+          <w:rFonts w:cstheme="minorHAnsi"/>
+          <w:b/>
+          <w:bCs/>
+          <w:sz w:val="34"/>
+          <w:szCs w:val="34"/>
+          <w:lang w:val="en-US" w:bidi="he-IL"/>
+        </w:rPr>
+      </w:pPr>
+    </w:p>
+    <w:p>
+      <w:pPr>
+        <w:jc w:val="center"/>
+        <w:rPr>
+          <w:rFonts w:cstheme="minorHAnsi"/>
+          <w:b/>
+          <w:bCs/>
+          <w:sz w:val="34"/>
+          <w:szCs w:val="34"/>
+          <w:lang w:val="en-US" w:bidi="he-IL"/>
+        </w:rPr>
+      </w:pPr>
+    </w:p>
+    <w:p>
+      <w:pPr>
+        <w:jc w:val="center"/>
+        <w:rPr>
+          <w:rFonts w:cstheme="minorHAnsi"/>
+          <w:b/>
+          <w:bCs/>
+          <w:sz w:val="34"/>
+          <w:szCs w:val="34"/>
+          <w:lang w:val="en-US" w:bidi="he-IL"/>
+        </w:rPr>
+      </w:pPr>
+    </w:p>
+    <w:p>
+      <w:pPr>
+        <w:jc w:val="center"/>
+        <w:rPr>
+          <w:rFonts w:cstheme="minorHAnsi"/>
+          <w:b/>
+          <w:bCs/>
+          <w:sz w:val="34"/>
+          <w:szCs w:val="34"/>
+          <w:lang w:val="en-US" w:bidi="he-IL"/>
+        </w:rPr>
+      </w:pPr>
+    </w:p>
+    <w:p>
+      <w:pPr>
+        <w:jc w:val="center"/>
+        <w:rPr>
+          <w:rFonts w:cstheme="minorHAnsi"/>
+          <w:b/>
+          <w:bCs/>
+          <w:sz w:val="34"/>
+          <w:szCs w:val="34"/>
+          <w:lang w:val="en-US" w:bidi="he-IL"/>
+        </w:rPr>
+      </w:pPr>
+    </w:p>
+    <w:p>
+      <w:pPr>
+        <w:jc w:val="center"/>
+        <w:rPr>
+          <w:rFonts w:cstheme="minorHAnsi"/>
+          <w:b/>
+          <w:bCs/>
+          <w:sz w:val="28"/>
+          <w:szCs w:val="28"/>
+          <w:lang w:val="en-IL"/>
+        </w:rPr>
+      </w:pPr>
+      <w:r>
+        <w:rPr>
+          <w:rFonts w:cstheme="minorHAnsi"/>
+          <w:b/>
+          <w:bCs/>
+          <w:noProof/>
+          <w:sz w:val="28"/>
+          <w:szCs w:val="28"/>
+          <w:lang w:val="en-IL"/>
+        </w:rPr>
+        <w:lastRenderedPageBreak/>
+        <w:drawing>
+          <wp:anchor distT="0" distB="0" distL="114300" distR="114300" simplePos="0" relativeHeight="251709952" behindDoc="1" locked="0" layoutInCell="1" allowOverlap="1" wp14:anchorId="5FE56625" wp14:editId="548B2BF0">
+            <wp:simplePos x="0" y="0"/>
+            <wp:positionH relativeFrom="margin">
+              <wp:align>right</wp:align>
+            </wp:positionH>
+            <wp:positionV relativeFrom="paragraph">
+              <wp:posOffset>3239715</wp:posOffset>
+            </wp:positionV>
+            <wp:extent cx="5731510" cy="2653665"/>
+            <wp:effectExtent l="0" t="0" r="2540" b="0"/>
+            <wp:wrapTight wrapText="bothSides">
+              <wp:wrapPolygon edited="0">
+                <wp:start x="0" y="0"/>
+                <wp:lineTo x="0" y="21398"/>
+                <wp:lineTo x="21538" y="21398"/>
+                <wp:lineTo x="21538" y="0"/>
+                <wp:lineTo x="0" y="0"/>
+              </wp:wrapPolygon>
+            </wp:wrapTight>
+            <wp:docPr id="51" name="Picture 51" descr="Chart, line chart&#10;&#10;Description automatically generated"/>
+            <wp:cNvGraphicFramePr>
+              <a:graphicFrameLocks xmlns:a="http://schemas.openxmlformats.org/drawingml/2006/main" noChangeAspect="1"/>
+            </wp:cNvGraphicFramePr>
+            <a:graphic xmlns:a="http://schemas.openxmlformats.org/drawingml/2006/main">
+              <a:graphicData uri="http://schemas.openxmlformats.org/drawingml/2006/picture">
+                <pic:pic xmlns:pic="http://schemas.openxmlformats.org/drawingml/2006/picture">
+                  <pic:nvPicPr>
+                    <pic:cNvPr id="51" name="Picture 51" descr="Chart, line chart&#10;&#10;Description automatically generated"/>
+                    <pic:cNvPicPr/>
+                  </pic:nvPicPr>
+                  <pic:blipFill>
+                    <a:blip r:embed="rId26">
+                      <a:extLst>
+                        <a:ext uri="{28A0092B-C50C-407E-A947-70E740481C1C}">
+                          <a14:useLocalDpi xmlns:a14="http://schemas.microsoft.com/office/drawing/2010/main" val="0"/>
+                        </a:ext>
+                      </a:extLst>
+                    </a:blip>
+                    <a:stretch>
+                      <a:fillRect/>
+                    </a:stretch>
+                  </pic:blipFill>
+                  <pic:spPr>
+                    <a:xfrm>
+                      <a:off x="0" y="0"/>
+                      <a:ext cx="5731510" cy="2653665"/>
+                    </a:xfrm>
+                    <a:prstGeom prst="rect">
+                      <a:avLst/>
+                    </a:prstGeom>
+                  </pic:spPr>
+                </pic:pic>
+              </a:graphicData>
+            </a:graphic>
+          </wp:anchor>
+        </w:drawing>
+      </w:r>
+      <w:r>
+        <w:rPr>
+          <w:rFonts w:cstheme="minorHAnsi"/>
+          <w:b/>
+          <w:bCs/>
+          <w:noProof/>
+          <w:sz w:val="28"/>
+          <w:szCs w:val="28"/>
+          <w:lang w:val="en-IL"/>
+        </w:rPr>
+        <w:drawing>
+          <wp:anchor distT="0" distB="0" distL="114300" distR="114300" simplePos="0" relativeHeight="251708928" behindDoc="1" locked="0" layoutInCell="1" allowOverlap="1" wp14:anchorId="605AA67A" wp14:editId="795F0F8E">
+            <wp:simplePos x="0" y="0"/>
+            <wp:positionH relativeFrom="column">
+              <wp:posOffset>55742</wp:posOffset>
+            </wp:positionH>
+            <wp:positionV relativeFrom="paragraph">
+              <wp:posOffset>428957</wp:posOffset>
+            </wp:positionV>
+            <wp:extent cx="5731510" cy="2513965"/>
+            <wp:effectExtent l="0" t="0" r="2540" b="635"/>
+            <wp:wrapTight wrapText="bothSides">
+              <wp:wrapPolygon edited="0">
+                <wp:start x="0" y="0"/>
+                <wp:lineTo x="0" y="21442"/>
+                <wp:lineTo x="21538" y="21442"/>
+                <wp:lineTo x="21538" y="0"/>
+                <wp:lineTo x="0" y="0"/>
+              </wp:wrapPolygon>
+            </wp:wrapTight>
+            <wp:docPr id="49" name="Picture 49" descr="Chart&#10;&#10;Description automatically generated"/>
+            <wp:cNvGraphicFramePr>
+              <a:graphicFrameLocks xmlns:a="http://schemas.openxmlformats.org/drawingml/2006/main" noChangeAspect="1"/>
+            </wp:cNvGraphicFramePr>
+            <a:graphic xmlns:a="http://schemas.openxmlformats.org/drawingml/2006/main">
+              <a:graphicData uri="http://schemas.openxmlformats.org/drawingml/2006/picture">
+                <pic:pic xmlns:pic="http://schemas.openxmlformats.org/drawingml/2006/picture">
+                  <pic:nvPicPr>
+                    <pic:cNvPr id="49" name="Picture 49" descr="Chart&#10;&#10;Description automatically generated"/>
+                    <pic:cNvPicPr/>
+                  </pic:nvPicPr>
+                  <pic:blipFill>
+                    <a:blip r:embed="rId27">
+                      <a:extLst>
+                        <a:ext uri="{28A0092B-C50C-407E-A947-70E740481C1C}">
+                          <a14:useLocalDpi xmlns:a14="http://schemas.microsoft.com/office/drawing/2010/main" val="0"/>
+                        </a:ext>
+                      </a:extLst>
+                    </a:blip>
+                    <a:stretch>
+                      <a:fillRect/>
+                    </a:stretch>
+                  </pic:blipFill>
+                  <pic:spPr>
+                    <a:xfrm>
+                      <a:off x="0" y="0"/>
+                      <a:ext cx="5731510" cy="2513965"/>
+                    </a:xfrm>
+                    <a:prstGeom prst="rect">
+                      <a:avLst/>
+                    </a:prstGeom>
+                  </pic:spPr>
+                </pic:pic>
+              </a:graphicData>
+            </a:graphic>
+          </wp:anchor>
+        </w:drawing>
+      </w:r>
+      <w:r>
+        <w:rPr>
+          <w:rFonts w:cstheme="minorHAnsi"/>
+          <w:b/>
+          <w:bCs/>
+          <w:sz w:val="28"/>
+          <w:szCs w:val="28"/>
+          <w:lang w:val="en-IL"/>
+        </w:rPr>
+        <w:t>Other Users</w:t>
+      </w:r>
+    </w:p>
+    <w:p>
+      <w:pPr>
+        <w:jc w:val="center"/>
+        <w:rPr>
+          <w:rFonts w:cstheme="minorHAnsi"/>
+          <w:b/>
+          <w:bCs/>
+          <w:noProof/>
+          <w:sz w:val="28"/>
+          <w:szCs w:val="28"/>
+          <w:lang w:val="en-IL"/>
+        </w:rPr>
+      </w:pPr>
+    </w:p>
+    <w:p>
+      <w:pPr>
+        <w:jc w:val="center"/>
+        <w:rPr>
+          <w:rFonts w:cstheme="minorHAnsi"/>
+          <w:b/>
+          <w:bCs/>
+          <w:noProof/>
+          <w:sz w:val="28"/>
+          <w:szCs w:val="28"/>
+          <w:lang w:val="en-IL"/>
+        </w:rPr>
+      </w:pPr>
+      <w:r>
+        <w:rPr>
+          <w:rFonts w:cstheme="minorHAnsi"/>
+          <w:b/>
+          <w:bCs/>
+          <w:noProof/>
+          <w:sz w:val="28"/>
+          <w:szCs w:val="28"/>
+          <w:lang w:val="en-IL"/>
+        </w:rPr>
+        <w:lastRenderedPageBreak/>
+        <w:drawing>
+          <wp:inline distT="0" distB="0" distL="0" distR="0" wp14:anchorId="19424864" wp14:editId="2EDFA454">
+            <wp:extent cx="5731510" cy="4225925"/>
+            <wp:effectExtent l="0" t="0" r="2540" b="3175"/>
+            <wp:docPr id="50" name="Picture 50" descr="Shape, polygon&#10;&#10;Description automatically generated"/>
+            <wp:cNvGraphicFramePr>
+              <a:graphicFrameLocks xmlns:a="http://schemas.openxmlformats.org/drawingml/2006/main" noChangeAspect="1"/>
+            </wp:cNvGraphicFramePr>
+            <a:graphic xmlns:a="http://schemas.openxmlformats.org/drawingml/2006/main">
+              <a:graphicData uri="http://schemas.openxmlformats.org/drawingml/2006/picture">
+                <pic:pic xmlns:pic="http://schemas.openxmlformats.org/drawingml/2006/picture">
+                  <pic:nvPicPr>
+                    <pic:cNvPr id="50" name="Picture 50" descr="Shape, polygon&#10;&#10;Description automatically generated"/>
+                    <pic:cNvPicPr/>
+                  </pic:nvPicPr>
+                  <pic:blipFill>
+                    <a:blip r:embed="rId28">
+                      <a:extLst>
+                        <a:ext uri="{28A0092B-C50C-407E-A947-70E740481C1C}">
+                          <a14:useLocalDpi xmlns:a14="http://schemas.microsoft.com/office/drawing/2010/main" val="0"/>
+                        </a:ext>
+                      </a:extLst>
+                    </a:blip>
+                    <a:stretch>
+                      <a:fillRect/>
+                    </a:stretch>
+                  </pic:blipFill>
+                  <pic:spPr>
+                    <a:xfrm>
+                      <a:off x="0" y="0"/>
+                      <a:ext cx="5731510" cy="4225925"/>
+                    </a:xfrm>
+                    <a:prstGeom prst="rect">
+                      <a:avLst/>
+                    </a:prstGeom>
+                  </pic:spPr>
+                </pic:pic>
+              </a:graphicData>
+            </a:graphic>
+          </wp:inline>
+        </w:drawing>
+      </w:r>
+    </w:p>
+    <w:p>
+      <w:pPr>
+        <w:rPr>
+          <w:rFonts w:cstheme="minorHAnsi"/>
+          <w:sz w:val="28"/>
+          <w:szCs w:val="28"/>
+          <w:lang w:val="en-IL"/>
+        </w:rPr>
+      </w:pPr>
+    </w:p>
+    <w:p>
+      <w:pPr>
+        <w:rPr>
+          <w:rFonts w:cstheme="minorHAnsi"/>
+          <w:sz w:val="28"/>
+          <w:szCs w:val="28"/>
+          <w:lang w:val="en-IL"/>
+        </w:rPr>
+      </w:pPr>
+    </w:p>
+    <w:p>
+      <w:pPr>
+        <w:rPr>
+          <w:rFonts w:cstheme="minorHAnsi"/>
+          <w:sz w:val="28"/>
+          <w:szCs w:val="28"/>
+          <w:lang w:val="en-IL"/>
+        </w:rPr>
+      </w:pPr>
+    </w:p>
+    <w:p>
+      <w:pPr>
+        <w:rPr>
+          <w:rFonts w:cstheme="minorHAnsi"/>
+          <w:sz w:val="28"/>
+          <w:szCs w:val="28"/>
+          <w:lang w:val="en-IL"/>
+        </w:rPr>
+      </w:pPr>
+    </w:p>
+    <w:p>
+      <w:pPr>
+        <w:rPr>
+          <w:rFonts w:cstheme="minorHAnsi"/>
+          <w:sz w:val="28"/>
+          <w:szCs w:val="28"/>
+          <w:lang w:val="en-IL"/>
+        </w:rPr>
+      </w:pPr>
+    </w:p>
+    <w:p>
+      <w:pPr>
+        <w:rPr>
+          <w:rFonts w:cstheme="minorHAnsi"/>
+          <w:sz w:val="28"/>
+          <w:szCs w:val="28"/>
+          <w:lang w:val="en-IL"/>
+        </w:rPr>
+      </w:pPr>
+    </w:p>
+    <w:p>
+      <w:pPr>
+        <w:rPr>
+          <w:rFonts w:cstheme="minorHAnsi"/>
+          <w:sz w:val="28"/>
+          <w:szCs w:val="28"/>
+          <w:lang w:val="en-IL"/>
+        </w:rPr>
+      </w:pPr>
+    </w:p>
+    <w:p>
+      <w:pPr>
+        <w:rPr>
+          <w:rFonts w:cstheme="minorHAnsi"/>
+          <w:b/>
+          <w:bCs/>
+          <w:noProof/>
+          <w:sz w:val="28"/>
+          <w:szCs w:val="28"/>
+          <w:lang w:val="en-IL"/>
+        </w:rPr>
+      </w:pPr>
+    </w:p>
+    <w:p>
+      <w:pPr>
+        <w:tabs>
+          <w:tab w:val="left" w:pos="5071"/>
+        </w:tabs>
+        <w:rPr>
+          <w:rFonts w:cstheme="minorHAnsi"/>
+          <w:sz w:val="28"/>
+          <w:szCs w:val="28"/>
+          <w:lang w:val="en-IL"/>
+        </w:rPr>
+      </w:pPr>
+      <w:r>
+        <w:rPr>
+          <w:rFonts w:cstheme="minorHAnsi"/>
+          <w:sz w:val="28"/>
+          <w:szCs w:val="28"/>
+          <w:lang w:val="en-IL"/>
+        </w:rPr>
+        <w:tab/>
+      </w:r>
+    </w:p>
+    <w:p>
+      <w:pPr>
+        <w:tabs>
+          <w:tab w:val="left" w:pos="5071"/>
+        </w:tabs>
+        <w:rPr>
+          <w:rFonts w:cstheme="minorHAnsi"/>
+          <w:sz w:val="28"/>
+          <w:szCs w:val="28"/>
+          <w:lang w:val="en-IL"/>
+        </w:rPr>
+      </w:pPr>
+    </w:p>
+    <w:p>
+      <w:pPr>
+        <w:tabs>
+          <w:tab w:val="left" w:pos="5071"/>
+        </w:tabs>
+        <w:rPr>
+          <w:rFonts w:cstheme="minorHAnsi"/>
+          <w:sz w:val="28"/>
+          <w:szCs w:val="28"/>
+          <w:lang w:val="en-IL"/>
+        </w:rPr>
+      </w:pPr>
+    </w:p>
+    <w:p>
+      <w:pPr>
+        <w:tabs>
+          <w:tab w:val="left" w:pos="5071"/>
+        </w:tabs>
+        <w:rPr>
+          <w:rFonts w:cstheme="minorHAnsi"/>
+          <w:sz w:val="28"/>
+          <w:szCs w:val="28"/>
+          <w:lang w:val="en-IL"/>
+        </w:rPr>
+      </w:pPr>
+    </w:p>
+    <w:p>
+      <w:pPr>
+        <w:tabs>
+          <w:tab w:val="left" w:pos="5071"/>
+        </w:tabs>
+        <w:rPr>
+          <w:rFonts w:cstheme="minorHAnsi"/>
+          <w:sz w:val="28"/>
+          <w:szCs w:val="28"/>
+          <w:lang w:val="en-IL"/>
+        </w:rPr>
+      </w:pPr>
+    </w:p>
+    <w:p>
+      <w:pPr>
+        <w:jc w:val="center"/>
+        <w:rPr>
+          <w:rFonts w:cstheme="minorHAnsi"/>
+          <w:b/>
+          <w:bCs/>
+          <w:sz w:val="28"/>
+          <w:szCs w:val="28"/>
+          <w:lang w:val="en-IL"/>
+        </w:rPr>
+      </w:pPr>
+      <w:r>
+        <w:rPr>
+          <w:rFonts w:cstheme="minorHAnsi"/>
+          <w:b/>
+          <w:bCs/>
+          <w:noProof/>
+          <w:sz w:val="28"/>
+          <w:szCs w:val="28"/>
+          <w:lang w:val="en-IL"/>
+        </w:rPr>
+        <w:lastRenderedPageBreak/>
+        <w:drawing>
+          <wp:anchor distT="0" distB="0" distL="114300" distR="114300" simplePos="0" relativeHeight="251712000" behindDoc="1" locked="0" layoutInCell="1" allowOverlap="1" wp14:anchorId="74687502" wp14:editId="0B3B56AE">
+            <wp:simplePos x="0" y="0"/>
+            <wp:positionH relativeFrom="margin">
+              <wp:align>center</wp:align>
+            </wp:positionH>
+            <wp:positionV relativeFrom="paragraph">
+              <wp:posOffset>3373313</wp:posOffset>
+            </wp:positionV>
+            <wp:extent cx="5731510" cy="2653665"/>
+            <wp:effectExtent l="0" t="0" r="2540" b="0"/>
+            <wp:wrapTight wrapText="bothSides">
+              <wp:wrapPolygon edited="0">
+                <wp:start x="0" y="0"/>
+                <wp:lineTo x="0" y="21398"/>
+                <wp:lineTo x="21538" y="21398"/>
+                <wp:lineTo x="21538" y="0"/>
+                <wp:lineTo x="0" y="0"/>
+              </wp:wrapPolygon>
+            </wp:wrapTight>
+            <wp:docPr id="54" name="Picture 54" descr="A picture containing line chart&#10;&#10;Description automatically generated"/>
+            <wp:cNvGraphicFramePr>
+              <a:graphicFrameLocks xmlns:a="http://schemas.openxmlformats.org/drawingml/2006/main" noChangeAspect="1"/>
+            </wp:cNvGraphicFramePr>
+            <a:graphic xmlns:a="http://schemas.openxmlformats.org/drawingml/2006/main">
+              <a:graphicData uri="http://schemas.openxmlformats.org/drawingml/2006/picture">
+                <pic:pic xmlns:pic="http://schemas.openxmlformats.org/drawingml/2006/picture">
+                  <pic:nvPicPr>
+                    <pic:cNvPr id="54" name="Picture 54" descr="A picture containing line chart&#10;&#10;Description automatically generated"/>
+                    <pic:cNvPicPr/>
+                  </pic:nvPicPr>
+                  <pic:blipFill>
+                    <a:blip r:embed="rId29">
+                      <a:extLst>
+                        <a:ext uri="{28A0092B-C50C-407E-A947-70E740481C1C}">
+                          <a14:useLocalDpi xmlns:a14="http://schemas.microsoft.com/office/drawing/2010/main" val="0"/>
+                        </a:ext>
+                      </a:extLst>
+                    </a:blip>
+                    <a:stretch>
+                      <a:fillRect/>
+                    </a:stretch>
+                  </pic:blipFill>
+                  <pic:spPr>
+                    <a:xfrm>
+                      <a:off x="0" y="0"/>
+                      <a:ext cx="5731510" cy="2653665"/>
+                    </a:xfrm>
+                    <a:prstGeom prst="rect">
+                      <a:avLst/>
+                    </a:prstGeom>
+                  </pic:spPr>
+                </pic:pic>
+              </a:graphicData>
+            </a:graphic>
+          </wp:anchor>
+        </w:drawing>
+      </w:r>
+      <w:r>
+        <w:rPr>
+          <w:rFonts w:cstheme="minorHAnsi"/>
+          <w:b/>
+          <w:bCs/>
+          <w:noProof/>
+          <w:sz w:val="28"/>
+          <w:szCs w:val="28"/>
+          <w:lang w:val="en-IL"/>
+        </w:rPr>
+        <w:drawing>
+          <wp:anchor distT="0" distB="0" distL="114300" distR="114300" simplePos="0" relativeHeight="251710976" behindDoc="1" locked="0" layoutInCell="1" allowOverlap="1" wp14:anchorId="1F7683A0" wp14:editId="28A75FB5">
+            <wp:simplePos x="0" y="0"/>
+            <wp:positionH relativeFrom="margin">
+              <wp:align>center</wp:align>
+            </wp:positionH>
+            <wp:positionV relativeFrom="paragraph">
+              <wp:posOffset>508635</wp:posOffset>
+            </wp:positionV>
+            <wp:extent cx="5731510" cy="2513965"/>
+            <wp:effectExtent l="0" t="0" r="2540" b="635"/>
+            <wp:wrapTight wrapText="bothSides">
+              <wp:wrapPolygon edited="0">
+                <wp:start x="0" y="0"/>
+                <wp:lineTo x="0" y="21442"/>
+                <wp:lineTo x="21538" y="21442"/>
+                <wp:lineTo x="21538" y="0"/>
+                <wp:lineTo x="0" y="0"/>
+              </wp:wrapPolygon>
+            </wp:wrapTight>
+            <wp:docPr id="52" name="Picture 52" descr="A picture containing chart&#10;&#10;Description automatically generated"/>
+            <wp:cNvGraphicFramePr>
+              <a:graphicFrameLocks xmlns:a="http://schemas.openxmlformats.org/drawingml/2006/main" noChangeAspect="1"/>
+            </wp:cNvGraphicFramePr>
+            <a:graphic xmlns:a="http://schemas.openxmlformats.org/drawingml/2006/main">
+              <a:graphicData uri="http://schemas.openxmlformats.org/drawingml/2006/picture">
+                <pic:pic xmlns:pic="http://schemas.openxmlformats.org/drawingml/2006/picture">
+                  <pic:nvPicPr>
+                    <pic:cNvPr id="52" name="Picture 52" descr="A picture containing chart&#10;&#10;Description automatically generated"/>
+                    <pic:cNvPicPr/>
+                  </pic:nvPicPr>
+                  <pic:blipFill>
+                    <a:blip r:embed="rId30">
+                      <a:extLst>
+                        <a:ext uri="{28A0092B-C50C-407E-A947-70E740481C1C}">
+                          <a14:useLocalDpi xmlns:a14="http://schemas.microsoft.com/office/drawing/2010/main" val="0"/>
+                        </a:ext>
+                      </a:extLst>
+                    </a:blip>
+                    <a:stretch>
+                      <a:fillRect/>
+                    </a:stretch>
+                  </pic:blipFill>
+                  <pic:spPr>
+                    <a:xfrm>
+                      <a:off x="0" y="0"/>
+                      <a:ext cx="5731510" cy="2513965"/>
+                    </a:xfrm>
+                    <a:prstGeom prst="rect">
+                      <a:avLst/>
+                    </a:prstGeom>
+                  </pic:spPr>
+                </pic:pic>
+              </a:graphicData>
+            </a:graphic>
+          </wp:anchor>
+        </w:drawing>
+      </w:r>
+      <w:r>
+        <w:rPr>
+          <w:rFonts w:cstheme="minorHAnsi"/>
+          <w:b/>
+          <w:bCs/>
+          <w:sz w:val="28"/>
+          <w:szCs w:val="28"/>
+          <w:lang w:val="en-IL"/>
+        </w:rPr>
+        <w:t>Special</w:t>
+      </w:r>
+      <w:r>
+        <w:rPr>
+          <w:rFonts w:cstheme="minorHAnsi"/>
+          <w:b/>
+          <w:bCs/>
+          <w:sz w:val="28"/>
+          <w:szCs w:val="28"/>
+          <w:lang w:val="en-IL"/>
+        </w:rPr>
+        <w:t xml:space="preserve"> User</w:t>
+      </w:r>
+    </w:p>
+    <w:p>
+      <w:pPr>
+        <w:jc w:val="center"/>
+        <w:rPr>
+          <w:rFonts w:cstheme="minorHAnsi"/>
+          <w:b/>
+          <w:bCs/>
+          <w:sz w:val="28"/>
+          <w:szCs w:val="28"/>
+          <w:lang w:val="en-IL"/>
+        </w:rPr>
+      </w:pPr>
+      <w:r>
+        <w:rPr>
+          <w:rFonts w:cstheme="minorHAnsi"/>
+          <w:b/>
+          <w:bCs/>
+          <w:noProof/>
+          <w:sz w:val="28"/>
+          <w:szCs w:val="28"/>
+          <w:lang w:val="en-IL"/>
+        </w:rPr>
+        <w:lastRenderedPageBreak/>
+        <w:drawing>
+          <wp:inline distT="0" distB="0" distL="0" distR="0" wp14:anchorId="643C15EF" wp14:editId="26810AB4">
+            <wp:extent cx="5731510" cy="4225925"/>
+            <wp:effectExtent l="0" t="0" r="2540" b="3175"/>
+            <wp:docPr id="53" name="Picture 53" descr="Shape, arrow, polygon&#10;&#10;Description automatically generated"/>
+            <wp:cNvGraphicFramePr>
+              <a:graphicFrameLocks xmlns:a="http://schemas.openxmlformats.org/drawingml/2006/main" noChangeAspect="1"/>
+            </wp:cNvGraphicFramePr>
+            <a:graphic xmlns:a="http://schemas.openxmlformats.org/drawingml/2006/main">
+              <a:graphicData uri="http://schemas.openxmlformats.org/drawingml/2006/picture">
+                <pic:pic xmlns:pic="http://schemas.openxmlformats.org/drawingml/2006/picture">
+                  <pic:nvPicPr>
+                    <pic:cNvPr id="53" name="Picture 53" descr="Shape, arrow, polygon&#10;&#10;Description automatically generated"/>
+                    <pic:cNvPicPr/>
+                  </pic:nvPicPr>
+                  <pic:blipFill>
+                    <a:blip r:embed="rId31">
+                      <a:extLst>
+                        <a:ext uri="{28A0092B-C50C-407E-A947-70E740481C1C}">
+                          <a14:useLocalDpi xmlns:a14="http://schemas.microsoft.com/office/drawing/2010/main" val="0"/>
+                        </a:ext>
+                      </a:extLst>
+                    </a:blip>
+                    <a:stretch>
+                      <a:fillRect/>
+                    </a:stretch>
+                  </pic:blipFill>
+                  <pic:spPr>
+                    <a:xfrm>
+                      <a:off x="0" y="0"/>
+                      <a:ext cx="5731510" cy="4225925"/>
+                    </a:xfrm>
+                    <a:prstGeom prst="rect">
+                      <a:avLst/>
+                    </a:prstGeom>
+                  </pic:spPr>
+                </pic:pic>
+              </a:graphicData>
+            </a:graphic>
+          </wp:inline>
+        </w:drawing>
+      </w:r>
+    </w:p>
+    <w:p>
+      <w:pPr>
+        <w:tabs>
+          <w:tab w:val="left" w:pos="5071"/>
+        </w:tabs>
+        <w:jc w:val="center"/>
+        <w:rPr>
+          <w:rFonts w:cstheme="minorHAnsi"/>
+          <w:sz w:val="28"/>
+          <w:szCs w:val="28"/>
+          <w:lang w:val="en-IL"/>
+        </w:rPr>
+      </w:pPr>
+    </w:p>
+    <w:p>
+      <w:pPr>
+        <w:rPr>
+          <w:rFonts w:cstheme="minorHAnsi"/>
+          <w:b/>
+          <w:bCs/>
+          <w:sz w:val="34"/>
+          <w:szCs w:val="34"/>
+          <w:lang w:val="en-IL" w:bidi="he-IL"/>
+        </w:rPr>
+      </w:pPr>
+      <w:r>
+        <w:rPr>
+          <w:rFonts w:cstheme="minorHAnsi"/>
+          <w:b/>
+          <w:bCs/>
+          <w:i/>
+          <w:iCs/>
+          <w:noProof/>
+          <w:sz w:val="28"/>
+          <w:szCs w:val="28"/>
+          <w:lang w:val="en-IL" w:bidi="he-IL"/>
+        </w:rPr>
+        <w:lastRenderedPageBreak/>
+        <w:t>CDF of Interarrival time</w:t>
+      </w:r>
+      <w:r>
+        <w:rPr>
+          <w:rFonts w:cstheme="minorHAnsi"/>
+          <w:b/>
+          <w:bCs/>
+          <w:noProof/>
+          <w:sz w:val="34"/>
+          <w:szCs w:val="34"/>
+          <w:lang w:val="en-US" w:bidi="he-IL"/>
+        </w:rPr>
+        <w:drawing>
+          <wp:anchor distT="0" distB="0" distL="114300" distR="114300" simplePos="0" relativeHeight="251703808" behindDoc="0" locked="0" layoutInCell="1" allowOverlap="1" wp14:anchorId="6D7034F7" wp14:editId="73A7A807">
+            <wp:simplePos x="0" y="0"/>
+            <wp:positionH relativeFrom="margin">
+              <wp:posOffset>-1270</wp:posOffset>
+            </wp:positionH>
+            <wp:positionV relativeFrom="paragraph">
+              <wp:posOffset>779227</wp:posOffset>
+            </wp:positionV>
+            <wp:extent cx="5731510" cy="2505710"/>
+            <wp:effectExtent l="0" t="0" r="2540" b="8890"/>
+            <wp:wrapSquare wrapText="bothSides"/>
+            <wp:docPr id="42" name="Picture 42" descr="Chart, histogram&#10;&#10;Description automatically generated"/>
+            <wp:cNvGraphicFramePr>
+              <a:graphicFrameLocks xmlns:a="http://schemas.openxmlformats.org/drawingml/2006/main" noChangeAspect="1"/>
+            </wp:cNvGraphicFramePr>
+            <a:graphic xmlns:a="http://schemas.openxmlformats.org/drawingml/2006/main">
+              <a:graphicData uri="http://schemas.openxmlformats.org/drawingml/2006/picture">
+                <pic:pic xmlns:pic="http://schemas.openxmlformats.org/drawingml/2006/picture">
+                  <pic:nvPicPr>
+                    <pic:cNvPr id="42" name="Picture 42" descr="Chart, histogram&#10;&#10;Description automatically generated"/>
+                    <pic:cNvPicPr/>
+                  </pic:nvPicPr>
+                  <pic:blipFill>
+                    <a:blip r:embed="rId32">
+                      <a:extLst>
+                        <a:ext uri="{28A0092B-C50C-407E-A947-70E740481C1C}">
+                          <a14:useLocalDpi xmlns:a14="http://schemas.microsoft.com/office/drawing/2010/main" val="0"/>
+                        </a:ext>
+                      </a:extLst>
+                    </a:blip>
+                    <a:stretch>
+                      <a:fillRect/>
+                    </a:stretch>
+                  </pic:blipFill>
+                  <pic:spPr>
+                    <a:xfrm>
+                      <a:off x="0" y="0"/>
+                      <a:ext cx="5731510" cy="2505710"/>
+                    </a:xfrm>
+                    <a:prstGeom prst="rect">
+                      <a:avLst/>
+                    </a:prstGeom>
+                  </pic:spPr>
+                </pic:pic>
+              </a:graphicData>
+            </a:graphic>
+          </wp:anchor>
+        </w:drawing>
+      </w:r>
+      <w:r>
+        <w:rPr>
+          <w:rFonts w:cstheme="minorHAnsi"/>
+          <w:b/>
+          <w:bCs/>
+          <w:noProof/>
+          <w:sz w:val="34"/>
+          <w:szCs w:val="34"/>
+          <w:lang w:val="en-US" w:bidi="he-IL"/>
+        </w:rPr>
+        <w:drawing>
+          <wp:anchor distT="0" distB="0" distL="114300" distR="114300" simplePos="0" relativeHeight="251704832" behindDoc="0" locked="0" layoutInCell="1" allowOverlap="1" wp14:anchorId="2200507F" wp14:editId="13D0A921">
+            <wp:simplePos x="0" y="0"/>
+            <wp:positionH relativeFrom="margin">
+              <wp:posOffset>-1270</wp:posOffset>
+            </wp:positionH>
+            <wp:positionV relativeFrom="paragraph">
+              <wp:posOffset>3380850</wp:posOffset>
+            </wp:positionV>
+            <wp:extent cx="5731510" cy="5048250"/>
+            <wp:effectExtent l="0" t="0" r="2540" b="0"/>
+            <wp:wrapSquare wrapText="bothSides"/>
+            <wp:docPr id="43" name="Picture 43" descr="Shape&#10;&#10;Description automatically generated"/>
+            <wp:cNvGraphicFramePr>
+              <a:graphicFrameLocks xmlns:a="http://schemas.openxmlformats.org/drawingml/2006/main" noChangeAspect="1"/>
+            </wp:cNvGraphicFramePr>
+            <a:graphic xmlns:a="http://schemas.openxmlformats.org/drawingml/2006/main">
+              <a:graphicData uri="http://schemas.openxmlformats.org/drawingml/2006/picture">
+                <pic:pic xmlns:pic="http://schemas.openxmlformats.org/drawingml/2006/picture">
+                  <pic:nvPicPr>
+                    <pic:cNvPr id="43" name="Picture 43" descr="Shape&#10;&#10;Description automatically generated"/>
+                    <pic:cNvPicPr/>
+                  </pic:nvPicPr>
+                  <pic:blipFill>
+                    <a:blip r:embed="rId33">
+                      <a:extLst>
+                        <a:ext uri="{28A0092B-C50C-407E-A947-70E740481C1C}">
+                          <a14:useLocalDpi xmlns:a14="http://schemas.microsoft.com/office/drawing/2010/main" val="0"/>
+                        </a:ext>
+                      </a:extLst>
+                    </a:blip>
+                    <a:stretch>
+                      <a:fillRect/>
+                    </a:stretch>
+                  </pic:blipFill>
+                  <pic:spPr>
+                    <a:xfrm>
+                      <a:off x="0" y="0"/>
+                      <a:ext cx="5731510" cy="5048250"/>
+                    </a:xfrm>
+                    <a:prstGeom prst="rect">
+                      <a:avLst/>
+                    </a:prstGeom>
+                  </pic:spPr>
+                </pic:pic>
+              </a:graphicData>
+            </a:graphic>
+          </wp:anchor>
+        </w:drawing>
+      </w:r>
+      <w:r>
+        <w:rPr>
+          <w:rFonts w:cstheme="minorHAnsi"/>
+          <w:b/>
+          <w:bCs/>
+          <w:noProof/>
+          <w:sz w:val="34"/>
+          <w:szCs w:val="34"/>
+          <w:lang w:val="en-IL" w:bidi="he-IL"/>
+        </w:rPr>
+        <w:t>:</w:t>
+      </w:r>
+    </w:p>
+    <w:p>
+      <w:pPr>
+        <w:rPr>
+          <w:rFonts w:cstheme="minorHAnsi"/>
+          <w:b/>
+          <w:bCs/>
+          <w:sz w:val="34"/>
+          <w:szCs w:val="34"/>
+          <w:lang w:val="en-US" w:bidi="he-IL"/>
+        </w:rPr>
+      </w:pPr>
+      <w:r>
+        <w:rPr>
+          <w:rFonts w:cstheme="minorHAnsi"/>
+          <w:b/>
+          <w:bCs/>
+          <w:noProof/>
+          <w:sz w:val="34"/>
+          <w:szCs w:val="34"/>
+          <w:lang w:val="en-US" w:bidi="he-IL"/>
+        </w:rPr>
+        <w:lastRenderedPageBreak/>
+        <w:drawing>
+          <wp:inline distT="0" distB="0" distL="0" distR="0" wp14:anchorId="31EC80DC" wp14:editId="1572FC94">
+            <wp:extent cx="5731510" cy="3088005"/>
+            <wp:effectExtent l="0" t="0" r="2540" b="0"/>
+            <wp:docPr id="44" name="Picture 44" descr="Chart&#10;&#10;Description automatically generated"/>
+            <wp:cNvGraphicFramePr>
+              <a:graphicFrameLocks xmlns:a="http://schemas.openxmlformats.org/drawingml/2006/main" noChangeAspect="1"/>
+            </wp:cNvGraphicFramePr>
+            <a:graphic xmlns:a="http://schemas.openxmlformats.org/drawingml/2006/main">
+              <a:graphicData uri="http://schemas.openxmlformats.org/drawingml/2006/picture">
+                <pic:pic xmlns:pic="http://schemas.openxmlformats.org/drawingml/2006/picture">
+                  <pic:nvPicPr>
+                    <pic:cNvPr id="44" name="Picture 44" descr="Chart&#10;&#10;Description automatically generated"/>
+                    <pic:cNvPicPr/>
+                  </pic:nvPicPr>
+                  <pic:blipFill>
+                    <a:blip r:embed="rId34">
+                      <a:extLst>
+                        <a:ext uri="{28A0092B-C50C-407E-A947-70E740481C1C}">
+                          <a14:useLocalDpi xmlns:a14="http://schemas.microsoft.com/office/drawing/2010/main" val="0"/>
+                        </a:ext>
+                      </a:extLst>
+                    </a:blip>
+                    <a:stretch>
+                      <a:fillRect/>
+                    </a:stretch>
+                  </pic:blipFill>
+                  <pic:spPr>
+                    <a:xfrm>
+                      <a:off x="0" y="0"/>
+                      <a:ext cx="5731510" cy="3088005"/>
+                    </a:xfrm>
+                    <a:prstGeom prst="rect">
+                      <a:avLst/>
+                    </a:prstGeom>
+                  </pic:spPr>
+                </pic:pic>
+              </a:graphicData>
+            </a:graphic>
+          </wp:inline>
+        </w:drawing>
+      </w:r>
+    </w:p>
+    <w:p>
+      <w:pPr>
+        <w:rPr>
+          <w:rFonts w:cstheme="minorHAnsi"/>
+          <w:b/>
+          <w:bCs/>
+          <w:sz w:val="34"/>
+          <w:szCs w:val="34"/>
+          <w:lang w:val="en-US" w:bidi="he-IL"/>
+        </w:rPr>
+      </w:pPr>
+    </w:p>
+    <w:p>
+      <w:pPr>
+        <w:rPr>
+          <w:rFonts w:cstheme="minorHAnsi"/>
+          <w:b/>
+          <w:bCs/>
+          <w:sz w:val="34"/>
+          <w:szCs w:val="34"/>
+          <w:lang w:val="en-US" w:bidi="he-IL"/>
+        </w:rPr>
+      </w:pPr>
+    </w:p>
+    <w:p>
+      <w:pPr>
+        <w:rPr>
+          <w:rFonts w:cstheme="minorHAnsi"/>
+          <w:b/>
+          <w:bCs/>
+          <w:sz w:val="34"/>
+          <w:szCs w:val="34"/>
+          <w:lang w:val="en-US" w:bidi="he-IL"/>
+        </w:rPr>
+      </w:pPr>
+    </w:p>
+    <w:p>
+      <w:pPr>
+        <w:rPr>
+          <w:rFonts w:cstheme="minorHAnsi"/>
+          <w:b/>
+          <w:bCs/>
+          <w:sz w:val="34"/>
+          <w:szCs w:val="34"/>
+          <w:lang w:val="en-US" w:bidi="he-IL"/>
+        </w:rPr>
+      </w:pPr>
+    </w:p>
+    <w:p>
+      <w:pPr>
+        <w:rPr>
+          <w:rFonts w:cstheme="minorHAnsi"/>
+          <w:b/>
+          <w:bCs/>
+          <w:sz w:val="34"/>
+          <w:szCs w:val="34"/>
+          <w:lang w:val="en-US" w:bidi="he-IL"/>
+        </w:rPr>
+      </w:pPr>
+    </w:p>
+    <w:p>
+      <w:pPr>
+        <w:rPr>
+          <w:rFonts w:cstheme="minorHAnsi"/>
+          <w:b/>
+          <w:bCs/>
+          <w:sz w:val="34"/>
+          <w:szCs w:val="34"/>
+          <w:lang w:val="en-US" w:bidi="he-IL"/>
+        </w:rPr>
+      </w:pPr>
+    </w:p>
+    <w:p>
+      <w:pPr>
+        <w:rPr>
+          <w:rFonts w:cstheme="minorHAnsi"/>
+          <w:b/>
+          <w:bCs/>
+          <w:sz w:val="34"/>
+          <w:szCs w:val="34"/>
+          <w:lang w:val="en-US" w:bidi="he-IL"/>
+        </w:rPr>
+      </w:pPr>
+    </w:p>
+    <w:p>
+      <w:pPr>
+        <w:rPr>
+          <w:rFonts w:cstheme="minorHAnsi"/>
+          <w:b/>
+          <w:bCs/>
+          <w:sz w:val="34"/>
+          <w:szCs w:val="34"/>
+          <w:lang w:val="en-US" w:bidi="he-IL"/>
+        </w:rPr>
+      </w:pPr>
+    </w:p>
+    <w:p>
+      <w:pPr>
+        <w:rPr>
+          <w:rFonts w:cstheme="minorHAnsi"/>
+          <w:b/>
+          <w:bCs/>
+          <w:sz w:val="34"/>
+          <w:szCs w:val="34"/>
+          <w:lang w:val="en-US" w:bidi="he-IL"/>
+        </w:rPr>
+      </w:pPr>
+    </w:p>
+    <w:p>
+      <w:pPr>
+        <w:rPr>
+          <w:rFonts w:cstheme="minorHAnsi"/>
+          <w:b/>
+          <w:bCs/>
+          <w:sz w:val="34"/>
+          <w:szCs w:val="34"/>
+          <w:lang w:val="en-US" w:bidi="he-IL"/>
+        </w:rPr>
+      </w:pPr>
+    </w:p>
+    <w:p>
+      <w:pPr>
+        <w:rPr>
+          <w:rFonts w:cstheme="minorHAnsi"/>
+          <w:b/>
+          <w:bCs/>
+          <w:sz w:val="34"/>
+          <w:szCs w:val="34"/>
+          <w:lang w:val="en-US" w:bidi="he-IL"/>
+        </w:rPr>
+      </w:pPr>
+    </w:p>
+    <w:p>
+      <w:pPr>
+        <w:rPr>
+          <w:rFonts w:cstheme="minorHAnsi"/>
+          <w:b/>
+          <w:bCs/>
+          <w:sz w:val="34"/>
+          <w:szCs w:val="34"/>
+          <w:lang w:val="en-US" w:bidi="he-IL"/>
+        </w:rPr>
+      </w:pPr>
+    </w:p>
+    <w:p>
+      <w:pPr>
+        <w:rPr>
+          <w:rFonts w:cstheme="minorHAnsi"/>
+          <w:b/>
+          <w:bCs/>
+          <w:sz w:val="34"/>
+          <w:szCs w:val="34"/>
+          <w:lang w:val="en-US" w:bidi="he-IL"/>
+        </w:rPr>
+      </w:pPr>
+    </w:p>
+    <w:p>
+      <w:pPr>
+        <w:jc w:val="center"/>
+        <w:rPr>
+          <w:rFonts w:cstheme="minorHAnsi"/>
+          <w:b/>
+          <w:bCs/>
+          <w:sz w:val="34"/>
+          <w:szCs w:val="34"/>
+          <w:lang w:val="en-US" w:bidi="he-IL"/>
+        </w:rPr>
+      </w:pPr>
+    </w:p>
+    <w:p>
+      <w:pPr>
+        <w:jc w:val="center"/>
+        <w:rPr>
+          <w:rFonts w:cstheme="minorHAnsi"/>
+          <w:b/>
+          <w:bCs/>
+          <w:sz w:val="34"/>
+          <w:szCs w:val="34"/>
+          <w:lang w:val="en-US" w:bidi="he-IL"/>
+        </w:rPr>
+      </w:pPr>
+    </w:p>
+    <w:p>
+      <w:pPr>
+        <w:jc w:val="center"/>
+        <w:rPr>
+          <w:rFonts w:cstheme="minorHAnsi"/>
+          <w:b/>
+          <w:bCs/>
+          <w:sz w:val="34"/>
+          <w:szCs w:val="34"/>
+          <w:lang w:val="en-US" w:bidi="he-IL"/>
+        </w:rPr>
+      </w:pPr>
+    </w:p>
+    <w:p>
+      <w:pPr>
+        <w:jc w:val="center"/>
+        <w:rPr>
+          <w:rFonts w:cstheme="minorHAnsi"/>
+          <w:b/>
+          <w:bCs/>
+          <w:sz w:val="34"/>
+          <w:szCs w:val="34"/>
+          <w:lang w:val="en-US" w:bidi="he-IL"/>
+        </w:rPr>
+      </w:pPr>
+    </w:p>
+    <w:p>
+      <w:pPr>
+        <w:jc w:val="center"/>
+        <w:rPr>
+          <w:rFonts w:cstheme="minorHAnsi"/>
+          <w:b/>
+          <w:bCs/>
+          <w:sz w:val="34"/>
+          <w:szCs w:val="34"/>
+          <w:lang w:val="en-US" w:bidi="he-IL"/>
+        </w:rPr>
+      </w:pPr>
+    </w:p>
+    <w:p>
+      <w:pPr>
+        <w:jc w:val="center"/>
+        <w:rPr>
+          <w:rFonts w:cstheme="minorHAnsi"/>
+          <w:b/>
+          <w:bCs/>
+          <w:sz w:val="34"/>
+          <w:szCs w:val="34"/>
+          <w:lang w:val="en-US" w:bidi="he-IL"/>
+        </w:rPr>
+      </w:pPr>
+    </w:p>
+    <w:p>
+      <w:pPr>
+        <w:jc w:val="center"/>
+        <w:rPr>
+          <w:rFonts w:cstheme="minorHAnsi"/>
+          <w:b/>
+          <w:bCs/>
+          <w:sz w:val="34"/>
+          <w:szCs w:val="34"/>
+          <w:lang w:val="en-US" w:bidi="he-IL"/>
+        </w:rPr>
+      </w:pPr>
+    </w:p>
+    <w:p>
+      <w:pPr>
+        <w:jc w:val="center"/>
+        <w:rPr>
+          <w:rFonts w:cstheme="minorHAnsi"/>
+          <w:b/>
+          <w:bCs/>
+          <w:sz w:val="34"/>
+          <w:szCs w:val="34"/>
+          <w:lang w:val="en-US" w:bidi="he-IL"/>
+        </w:rPr>
+      </w:pPr>
+    </w:p>
+    <w:p>
+      <w:pPr>
+        <w:jc w:val="center"/>
+        <w:rPr>
+          <w:rFonts w:cstheme="minorHAnsi"/>
+          <w:b/>
+          <w:bCs/>
+          <w:sz w:val="34"/>
+          <w:szCs w:val="34"/>
+          <w:lang w:val="en-US" w:bidi="he-IL"/>
+        </w:rPr>
+      </w:pPr>
+      <w:r>
+        <w:rPr>
+          <w:rFonts w:cstheme="minorHAnsi"/>
+          <w:b/>
+          <w:bCs/>
+          <w:sz w:val="34"/>
+          <w:szCs w:val="34"/>
+          <w:lang w:val="en-US" w:bidi="he-IL"/>
+        </w:rPr>
+        <w:t>MATLAB-Log File Graphs</w:t>
+      </w:r>
+    </w:p>
+    <w:p>
+      <w:pPr>
+        <w:rPr>
+          <w:rFonts w:cstheme="minorHAnsi"/>
+          <w:b/>
+          <w:bCs/>
+          <w:i/>
+          <w:iCs/>
+          <w:noProof/>
+          <w:sz w:val="28"/>
+          <w:szCs w:val="28"/>
+          <w:lang w:val="en-IL" w:bidi="he-IL"/>
+        </w:rPr>
+      </w:pPr>
+      <w:r>
+        <w:rPr>
+          <w:rFonts w:cstheme="minorHAnsi"/>
+          <w:b/>
+          <w:bCs/>
+          <w:i/>
+          <w:iCs/>
+          <w:noProof/>
+          <w:sz w:val="28"/>
+          <w:szCs w:val="28"/>
+          <w:lang w:val="en-IL" w:bidi="he-IL"/>
+        </w:rPr>
+        <w:lastRenderedPageBreak/>
+        <w:drawing>
+          <wp:anchor distT="0" distB="0" distL="114300" distR="114300" simplePos="0" relativeHeight="251701760" behindDoc="0" locked="0" layoutInCell="1" allowOverlap="1" wp14:anchorId="3999A7DD" wp14:editId="078E2469">
+            <wp:simplePos x="0" y="0"/>
+            <wp:positionH relativeFrom="margin">
+              <wp:align>center</wp:align>
+            </wp:positionH>
+            <wp:positionV relativeFrom="paragraph">
+              <wp:posOffset>3175331</wp:posOffset>
+            </wp:positionV>
+            <wp:extent cx="5230019" cy="3681095"/>
+            <wp:effectExtent l="0" t="0" r="8890" b="0"/>
+            <wp:wrapSquare wrapText="bothSides"/>
+            <wp:docPr id="37" name="Picture 37" descr="Chart&#10;&#10;Description automatically generated"/>
+            <wp:cNvGraphicFramePr>
+              <a:graphicFrameLocks xmlns:a="http://schemas.openxmlformats.org/drawingml/2006/main" noChangeAspect="1"/>
+            </wp:cNvGraphicFramePr>
+            <a:graphic xmlns:a="http://schemas.openxmlformats.org/drawingml/2006/main">
+              <a:graphicData uri="http://schemas.openxmlformats.org/drawingml/2006/picture">
+                <pic:pic xmlns:pic="http://schemas.openxmlformats.org/drawingml/2006/picture">
+                  <pic:nvPicPr>
+                    <pic:cNvPr id="37" name="Picture 37" descr="Chart&#10;&#10;Description automatically generated"/>
+                    <pic:cNvPicPr/>
+                  </pic:nvPicPr>
+                  <pic:blipFill>
+                    <a:blip r:embed="rId35">
+                      <a:extLst>
+                        <a:ext uri="{28A0092B-C50C-407E-A947-70E740481C1C}">
+                          <a14:useLocalDpi xmlns:a14="http://schemas.microsoft.com/office/drawing/2010/main" val="0"/>
+                        </a:ext>
+                      </a:extLst>
+                    </a:blip>
+                    <a:stretch>
+                      <a:fillRect/>
+                    </a:stretch>
+                  </pic:blipFill>
+                  <pic:spPr>
+                    <a:xfrm>
+                      <a:off x="0" y="0"/>
+                      <a:ext cx="5230019" cy="3681095"/>
+                    </a:xfrm>
+                    <a:prstGeom prst="rect">
+                      <a:avLst/>
+                    </a:prstGeom>
+                  </pic:spPr>
+                </pic:pic>
+              </a:graphicData>
+            </a:graphic>
+          </wp:anchor>
+        </w:drawing>
+      </w:r>
+      <w:r>
+        <w:rPr>
+          <w:rFonts w:cstheme="minorHAnsi"/>
+          <w:b/>
+          <w:bCs/>
+          <w:i/>
+          <w:iCs/>
+          <w:noProof/>
+          <w:sz w:val="28"/>
+          <w:szCs w:val="28"/>
+          <w:lang w:val="en-IL" w:bidi="he-IL"/>
+        </w:rPr>
+        <w:t>CDF of Runtimes:</w:t>
+      </w:r>
+      <w:r>
+        <w:rPr>
+          <w:rFonts w:cstheme="minorHAnsi"/>
+          <w:b/>
+          <w:bCs/>
+          <w:i/>
+          <w:iCs/>
+          <w:noProof/>
+          <w:sz w:val="28"/>
+          <w:szCs w:val="28"/>
+          <w:lang w:val="en-IL" w:bidi="he-IL"/>
+        </w:rPr>
+        <w:drawing>
+          <wp:inline distT="0" distB="0" distL="0" distR="0" wp14:anchorId="7D580174" wp14:editId="4834A032">
+            <wp:extent cx="5731510" cy="2505710"/>
+            <wp:effectExtent l="0" t="0" r="2540" b="8890"/>
+            <wp:docPr id="36" name="Picture 36" descr="Chart&#10;&#10;Description automatically generated"/>
+            <wp:cNvGraphicFramePr>
+              <a:graphicFrameLocks xmlns:a="http://schemas.openxmlformats.org/drawingml/2006/main" noChangeAspect="1"/>
+            </wp:cNvGraphicFramePr>
+            <a:graphic xmlns:a="http://schemas.openxmlformats.org/drawingml/2006/main">
+              <a:graphicData uri="http://schemas.openxmlformats.org/drawingml/2006/picture">
+                <pic:pic xmlns:pic="http://schemas.openxmlformats.org/drawingml/2006/picture">
+                  <pic:nvPicPr>
+                    <pic:cNvPr id="36" name="Picture 36" descr="Chart&#10;&#10;Description automatically generated"/>
+                    <pic:cNvPicPr/>
+                  </pic:nvPicPr>
+                  <pic:blipFill>
+                    <a:blip r:embed="rId36">
+                      <a:extLst>
+                        <a:ext uri="{28A0092B-C50C-407E-A947-70E740481C1C}">
+                          <a14:useLocalDpi xmlns:a14="http://schemas.microsoft.com/office/drawing/2010/main" val="0"/>
+                        </a:ext>
+                      </a:extLst>
+                    </a:blip>
+                    <a:stretch>
+                      <a:fillRect/>
+                    </a:stretch>
+                  </pic:blipFill>
+                  <pic:spPr>
+                    <a:xfrm>
+                      <a:off x="0" y="0"/>
+                      <a:ext cx="5731510" cy="2505710"/>
+                    </a:xfrm>
+                    <a:prstGeom prst="rect">
+                      <a:avLst/>
+                    </a:prstGeom>
+                  </pic:spPr>
+                </pic:pic>
+              </a:graphicData>
+            </a:graphic>
+          </wp:inline>
+        </w:drawing>
+      </w:r>
+      <w:r>
+        <w:rPr>
+          <w:rFonts w:cstheme="minorHAnsi"/>
+          <w:b/>
+          <w:bCs/>
+          <w:i/>
+          <w:iCs/>
+          <w:noProof/>
+          <w:sz w:val="28"/>
+          <w:szCs w:val="28"/>
+          <w:lang w:val="en-IL" w:bidi="he-IL"/>
+        </w:rPr>
+        <w:lastRenderedPageBreak/>
+        <w:drawing>
+          <wp:inline distT="0" distB="0" distL="0" distR="0" wp14:anchorId="0D0D1720" wp14:editId="2DB3710F">
+            <wp:extent cx="5731510" cy="2653665"/>
+            <wp:effectExtent l="0" t="0" r="2540" b="0"/>
+            <wp:docPr id="38" name="Picture 38" descr="Chart&#10;&#10;Description automatically generated"/>
+            <wp:cNvGraphicFramePr>
+              <a:graphicFrameLocks xmlns:a="http://schemas.openxmlformats.org/drawingml/2006/main" noChangeAspect="1"/>
+            </wp:cNvGraphicFramePr>
+            <a:graphic xmlns:a="http://schemas.openxmlformats.org/drawingml/2006/main">
+              <a:graphicData uri="http://schemas.openxmlformats.org/drawingml/2006/picture">
+                <pic:pic xmlns:pic="http://schemas.openxmlformats.org/drawingml/2006/picture">
+                  <pic:nvPicPr>
+                    <pic:cNvPr id="38" name="Picture 38" descr="Chart&#10;&#10;Description automatically generated"/>
+                    <pic:cNvPicPr/>
+                  </pic:nvPicPr>
+                  <pic:blipFill>
+                    <a:blip r:embed="rId37">
+                      <a:extLst>
+                        <a:ext uri="{28A0092B-C50C-407E-A947-70E740481C1C}">
+                          <a14:useLocalDpi xmlns:a14="http://schemas.microsoft.com/office/drawing/2010/main" val="0"/>
+                        </a:ext>
+                      </a:extLst>
+                    </a:blip>
+                    <a:stretch>
+                      <a:fillRect/>
+                    </a:stretch>
+                  </pic:blipFill>
+                  <pic:spPr>
+                    <a:xfrm>
+                      <a:off x="0" y="0"/>
+                      <a:ext cx="5731510" cy="2653665"/>
+                    </a:xfrm>
+                    <a:prstGeom prst="rect">
+                      <a:avLst/>
+                    </a:prstGeom>
+                  </pic:spPr>
+                </pic:pic>
+              </a:graphicData>
+            </a:graphic>
+          </wp:inline>
+        </w:drawing>
+      </w:r>
+    </w:p>
+    <w:p>
+      <w:pPr>
+        <w:rPr>
+          <w:rFonts w:cstheme="minorHAnsi"/>
+          <w:b/>
+          <w:bCs/>
+          <w:i/>
+          <w:iCs/>
+          <w:sz w:val="28"/>
+          <w:szCs w:val="28"/>
+          <w:lang w:val="en-IL" w:bidi="he-IL"/>
+        </w:rPr>
+      </w:pPr>
+      <w:r>
+        <w:rPr>
+          <w:rFonts w:cstheme="minorHAnsi"/>
+          <w:b/>
+          <w:bCs/>
+          <w:i/>
+          <w:iCs/>
+          <w:noProof/>
+          <w:sz w:val="28"/>
+          <w:szCs w:val="28"/>
+          <w:lang w:val="en-IL" w:bidi="he-IL"/>
+        </w:rPr>
+        <w:lastRenderedPageBreak/>
+        <w:drawing>
+          <wp:anchor distT="0" distB="0" distL="114300" distR="114300" simplePos="0" relativeHeight="251702784" behindDoc="0" locked="0" layoutInCell="1" allowOverlap="1" wp14:anchorId="19B7115D" wp14:editId="64199A57">
+            <wp:simplePos x="0" y="0"/>
+            <wp:positionH relativeFrom="column">
+              <wp:posOffset>356456</wp:posOffset>
+            </wp:positionH>
+            <wp:positionV relativeFrom="paragraph">
+              <wp:posOffset>2990601</wp:posOffset>
+            </wp:positionV>
+            <wp:extent cx="5375082" cy="3712845"/>
+            <wp:effectExtent l="0" t="0" r="0" b="1905"/>
+            <wp:wrapSquare wrapText="bothSides"/>
+            <wp:docPr id="40" name="Picture 40" descr="Chart, scatter chart&#10;&#10;Description automatically generated"/>
+            <wp:cNvGraphicFramePr>
+              <a:graphicFrameLocks xmlns:a="http://schemas.openxmlformats.org/drawingml/2006/main" noChangeAspect="1"/>
+            </wp:cNvGraphicFramePr>
+            <a:graphic xmlns:a="http://schemas.openxmlformats.org/drawingml/2006/main">
+              <a:graphicData uri="http://schemas.openxmlformats.org/drawingml/2006/picture">
+                <pic:pic xmlns:pic="http://schemas.openxmlformats.org/drawingml/2006/picture">
+                  <pic:nvPicPr>
+                    <pic:cNvPr id="40" name="Picture 40" descr="Chart, scatter chart&#10;&#10;Description automatically generated"/>
+                    <pic:cNvPicPr/>
+                  </pic:nvPicPr>
+                  <pic:blipFill>
+                    <a:blip r:embed="rId38">
+                      <a:extLst>
+                        <a:ext uri="{28A0092B-C50C-407E-A947-70E740481C1C}">
+                          <a14:useLocalDpi xmlns:a14="http://schemas.microsoft.com/office/drawing/2010/main" val="0"/>
+                        </a:ext>
+                      </a:extLst>
+                    </a:blip>
+                    <a:stretch>
+                      <a:fillRect/>
+                    </a:stretch>
+                  </pic:blipFill>
+                  <pic:spPr>
+                    <a:xfrm>
+                      <a:off x="0" y="0"/>
+                      <a:ext cx="5375082" cy="3712845"/>
+                    </a:xfrm>
+                    <a:prstGeom prst="rect">
+                      <a:avLst/>
+                    </a:prstGeom>
+                  </pic:spPr>
+                </pic:pic>
+              </a:graphicData>
+            </a:graphic>
+          </wp:anchor>
+        </w:drawing>
+      </w:r>
+      <w:r>
+        <w:rPr>
+          <w:rFonts w:cstheme="minorHAnsi"/>
+          <w:b/>
+          <w:bCs/>
+          <w:i/>
+          <w:iCs/>
+          <w:noProof/>
+          <w:sz w:val="28"/>
+          <w:szCs w:val="28"/>
+          <w:lang w:val="en-IL" w:bidi="he-IL"/>
+        </w:rPr>
+        <w:t>CDF of Interarrival time:</w:t>
+      </w:r>
+      <w:r>
+        <w:rPr>
+          <w:rFonts w:cstheme="minorHAnsi"/>
+          <w:b/>
+          <w:bCs/>
+          <w:i/>
+          <w:iCs/>
+          <w:noProof/>
+          <w:sz w:val="28"/>
+          <w:szCs w:val="28"/>
+          <w:lang w:val="en-IL" w:bidi="he-IL"/>
+        </w:rPr>
+        <w:drawing>
+          <wp:inline distT="0" distB="0" distL="0" distR="0" wp14:anchorId="0A815A5D" wp14:editId="60747390">
+            <wp:extent cx="5731510" cy="2505710"/>
+            <wp:effectExtent l="0" t="0" r="2540" b="8890"/>
+            <wp:docPr id="39" name="Picture 39" descr="Chart, histogram&#10;&#10;Description automatically generated"/>
+            <wp:cNvGraphicFramePr>
+              <a:graphicFrameLocks xmlns:a="http://schemas.openxmlformats.org/drawingml/2006/main" noChangeAspect="1"/>
+            </wp:cNvGraphicFramePr>
+            <a:graphic xmlns:a="http://schemas.openxmlformats.org/drawingml/2006/main">
+              <a:graphicData uri="http://schemas.openxmlformats.org/drawingml/2006/picture">
+                <pic:pic xmlns:pic="http://schemas.openxmlformats.org/drawingml/2006/picture">
+                  <pic:nvPicPr>
+                    <pic:cNvPr id="39" name="Picture 39" descr="Chart, histogram&#10;&#10;Description automatically generated"/>
+                    <pic:cNvPicPr/>
+                  </pic:nvPicPr>
+                  <pic:blipFill>
+                    <a:blip r:embed="rId39">
+                      <a:extLst>
+                        <a:ext uri="{28A0092B-C50C-407E-A947-70E740481C1C}">
+                          <a14:useLocalDpi xmlns:a14="http://schemas.microsoft.com/office/drawing/2010/main" val="0"/>
+                        </a:ext>
+                      </a:extLst>
+                    </a:blip>
+                    <a:stretch>
+                      <a:fillRect/>
+                    </a:stretch>
+                  </pic:blipFill>
+                  <pic:spPr>
+                    <a:xfrm>
+                      <a:off x="0" y="0"/>
+                      <a:ext cx="5731510" cy="2505710"/>
+                    </a:xfrm>
+                    <a:prstGeom prst="rect">
+                      <a:avLst/>
+                    </a:prstGeom>
+                  </pic:spPr>
+                </pic:pic>
+              </a:graphicData>
+            </a:graphic>
+          </wp:inline>
+        </w:drawing>
+      </w:r>
+      <w:r>
+        <w:rPr>
+          <w:rFonts w:cstheme="minorHAnsi"/>
+          <w:b/>
+          <w:bCs/>
+          <w:i/>
+          <w:iCs/>
+          <w:noProof/>
+          <w:sz w:val="28"/>
+          <w:szCs w:val="28"/>
+          <w:lang w:val="en-IL" w:bidi="he-IL"/>
+        </w:rPr>
+        <w:lastRenderedPageBreak/>
+        <w:drawing>
+          <wp:inline distT="0" distB="0" distL="0" distR="0" wp14:anchorId="6AB62ED1" wp14:editId="36854851">
+            <wp:extent cx="5731510" cy="3088005"/>
+            <wp:effectExtent l="0" t="0" r="2540" b="0"/>
+            <wp:docPr id="41" name="Picture 41" descr="Chart, bar chart&#10;&#10;Description automatically generated"/>
+            <wp:cNvGraphicFramePr>
+              <a:graphicFrameLocks xmlns:a="http://schemas.openxmlformats.org/drawingml/2006/main" noChangeAspect="1"/>
+            </wp:cNvGraphicFramePr>
+            <a:graphic xmlns:a="http://schemas.openxmlformats.org/drawingml/2006/main">
+              <a:graphicData uri="http://schemas.openxmlformats.org/drawingml/2006/picture">
+                <pic:pic xmlns:pic="http://schemas.openxmlformats.org/drawingml/2006/picture">
+                  <pic:nvPicPr>
+                    <pic:cNvPr id="41" name="Picture 41" descr="Chart, bar chart&#10;&#10;Description automatically generated"/>
+                    <pic:cNvPicPr/>
+                  </pic:nvPicPr>
+                  <pic:blipFill>
+                    <a:blip r:embed="rId40">
+                      <a:extLst>
+                        <a:ext uri="{28A0092B-C50C-407E-A947-70E740481C1C}">
+                          <a14:useLocalDpi xmlns:a14="http://schemas.microsoft.com/office/drawing/2010/main" val="0"/>
+                        </a:ext>
+                      </a:extLst>
+                    </a:blip>
+                    <a:stretch>
+                      <a:fillRect/>
+                    </a:stretch>
+                  </pic:blipFill>
+                  <pic:spPr>
+                    <a:xfrm>
+                      <a:off x="0" y="0"/>
+                      <a:ext cx="5731510" cy="3088005"/>
+                    </a:xfrm>
+                    <a:prstGeom prst="rect">
+                      <a:avLst/>
+                    </a:prstGeom>
+                  </pic:spPr>
+                </pic:pic>
+              </a:graphicData>
+            </a:graphic>
+          </wp:inline>
+        </w:drawing>
+      </w:r>
+    </w:p>
+    <w:p>
+      <w:pPr>
+        <w:bidi/>
+        <w:jc w:val="right"/>
+        <w:rPr>
+          <w:rFonts w:ascii="David" w:hAnsi="David" w:cs="David"/>
+          <w:lang w:val="en-US" w:bidi="he-IL"/>
+        </w:rPr>
+      </w:pPr>
+    </w:p>
+    <w:p>
+      <w:pPr>
+        <w:bidi/>
+        <w:rPr>
+          <w:rFonts w:ascii="David" w:hAnsi="David" w:cs="David"/>
+          <w:lang w:val="en-US" w:bidi="he-IL"/>
+        </w:rPr>
+      </w:pPr>
+    </w:p>
+    <w:p>
+      <w:pPr>
+        <w:bidi/>
+        <w:rPr>
+          <w:rFonts w:ascii="David" w:hAnsi="David" w:cs="David"/>
+          <w:lang w:val="en-US" w:bidi="he-IL"/>
+        </w:rPr>
+      </w:pPr>
+    </w:p>
+    <w:p>
+      <w:pPr>
+        <w:bidi/>
+        <w:rPr>
+          <w:rFonts w:ascii="David" w:hAnsi="David" w:cs="David"/>
+          <w:lang w:val="en-US" w:bidi="he-IL"/>
+        </w:rPr>
+      </w:pPr>
+    </w:p>
+    <w:p>
+      <w:pPr>
+        <w:bidi/>
+        <w:rPr>
+          <w:rFonts w:ascii="David" w:hAnsi="David" w:cs="David"/>
+          <w:lang w:val="en-US" w:bidi="he-IL"/>
+        </w:rPr>
+      </w:pPr>
+    </w:p>
+    <w:p>
+      <w:pPr>
+        <w:bidi/>
+        <w:rPr>
+          <w:rFonts w:ascii="David" w:hAnsi="David" w:cs="David"/>
+          <w:lang w:val="en-US" w:bidi="he-IL"/>
+        </w:rPr>
+      </w:pPr>
+    </w:p>
+    <w:p>
+      <w:pPr>
+        <w:bidi/>
+        <w:rPr>
+          <w:rFonts w:ascii="David" w:hAnsi="David" w:cs="David"/>
+          <w:lang w:val="en-US" w:bidi="he-IL"/>
+        </w:rPr>
+      </w:pPr>
+    </w:p>
+    <w:p>
+      <w:pPr>
+        <w:bidi/>
+        <w:rPr>
+          <w:rFonts w:ascii="David" w:hAnsi="David" w:cs="David"/>
+          <w:lang w:val="en-US" w:bidi="he-IL"/>
+        </w:rPr>
+      </w:pPr>
+    </w:p>
+    <w:p>
+      <w:pPr>
+        <w:bidi/>
+        <w:rPr>
+          <w:rFonts w:ascii="David" w:hAnsi="David" w:cs="David"/>
+          <w:lang w:val="en-US" w:bidi="he-IL"/>
+        </w:rPr>
+      </w:pPr>
+    </w:p>
+    <w:p>
+      <w:pPr>
+        <w:bidi/>
+        <w:rPr>
+          <w:rFonts w:ascii="David" w:hAnsi="David" w:cs="David"/>
+          <w:lang w:val="en-US" w:bidi="he-IL"/>
+        </w:rPr>
+      </w:pPr>
+    </w:p>
+    <w:p>
+      <w:pPr>
+        <w:bidi/>
+        <w:rPr>
+          <w:rFonts w:ascii="David" w:hAnsi="David" w:cs="David"/>
+          <w:lang w:val="en-US" w:bidi="he-IL"/>
+        </w:rPr>
+      </w:pPr>
+    </w:p>
+    <w:p>
+      <w:pPr>
+        <w:bidi/>
+        <w:rPr>
+          <w:rFonts w:ascii="David" w:hAnsi="David" w:cs="David"/>
+          <w:lang w:val="en-US" w:bidi="he-IL"/>
+        </w:rPr>
+      </w:pPr>
+    </w:p>
+    <w:p>
+      <w:pPr>
+        <w:bidi/>
+        <w:rPr>
+          <w:rFonts w:ascii="David" w:hAnsi="David" w:cs="David"/>
+          <w:lang w:val="en-US" w:bidi="he-IL"/>
+        </w:rPr>
+      </w:pPr>
+    </w:p>
+    <w:p>
+      <w:pPr>
+        <w:bidi/>
+        <w:rPr>
+          <w:rFonts w:ascii="David" w:hAnsi="David" w:cs="David"/>
+          <w:lang w:val="en-US" w:bidi="he-IL"/>
+        </w:rPr>
+      </w:pPr>
+    </w:p>
+    <w:p>
+      <w:pPr>
+        <w:bidi/>
+        <w:rPr>
+          <w:rFonts w:ascii="David" w:hAnsi="David" w:cs="David"/>
+          <w:lang w:val="en-US" w:bidi="he-IL"/>
+        </w:rPr>
+      </w:pPr>
+    </w:p>
+    <w:p>
+      <w:pPr>
+        <w:bidi/>
+        <w:rPr>
+          <w:rFonts w:ascii="David" w:hAnsi="David" w:cs="David"/>
+          <w:lang w:val="en-US" w:bidi="he-IL"/>
+        </w:rPr>
+      </w:pPr>
+    </w:p>
+    <w:p>
+      <w:pPr>
+        <w:bidi/>
+        <w:rPr>
+          <w:rFonts w:ascii="David" w:hAnsi="David" w:cs="David"/>
+          <w:lang w:val="en-US" w:bidi="he-IL"/>
+        </w:rPr>
+      </w:pPr>
+    </w:p>
+    <w:p>
+      <w:pPr>
+        <w:bidi/>
+        <w:rPr>
+          <w:rFonts w:ascii="David" w:hAnsi="David" w:cs="David"/>
+          <w:lang w:val="en-US" w:bidi="he-IL"/>
+        </w:rPr>
+      </w:pPr>
+    </w:p>
+    <w:p>
+      <w:pPr>
+        <w:bidi/>
+        <w:rPr>
+          <w:rFonts w:ascii="David" w:hAnsi="David" w:cs="David"/>
+          <w:lang w:val="en-US" w:bidi="he-IL"/>
+        </w:rPr>
+      </w:pPr>
+    </w:p>
+    <w:p>
+      <w:pPr>
+        <w:bidi/>
+        <w:rPr>
+          <w:rFonts w:ascii="David" w:hAnsi="David" w:cs="David"/>
+          <w:lang w:val="en-US" w:bidi="he-IL"/>
+        </w:rPr>
+      </w:pPr>
+    </w:p>
+    <w:p>
+      <w:pPr>
+        <w:bidi/>
+        <w:rPr>
+          <w:rFonts w:ascii="David" w:hAnsi="David" w:cs="David"/>
+          <w:lang w:val="en-US" w:bidi="he-IL"/>
+        </w:rPr>
+      </w:pPr>
+    </w:p>
+    <w:p>
+      <w:pPr>
+        <w:bidi/>
+        <w:rPr>
+          <w:rFonts w:ascii="David" w:hAnsi="David" w:cs="David"/>
+          <w:lang w:val="en-US" w:bidi="he-IL"/>
+        </w:rPr>
+      </w:pPr>
+    </w:p>
+    <w:p>
+      <w:pPr>
+        <w:bidi/>
+        <w:rPr>
+          <w:rFonts w:ascii="David" w:hAnsi="David" w:cs="David"/>
+          <w:lang w:val="en-US" w:bidi="he-IL"/>
+        </w:rPr>
+      </w:pPr>
+    </w:p>
+    <w:p>
+      <w:pPr>
+        <w:rPr>
+          <w:rFonts w:cstheme="minorHAnsi"/>
+          <w:b/>
+          <w:bCs/>
+          <w:sz w:val="34"/>
+          <w:szCs w:val="34"/>
+          <w:lang w:val="en-US" w:bidi="he-IL"/>
+        </w:rPr>
+      </w:pPr>
+      <w:r>
+        <w:rPr>
+          <w:rFonts w:cstheme="minorHAnsi"/>
+          <w:b/>
+          <w:bCs/>
+          <w:sz w:val="34"/>
+          <w:szCs w:val="34"/>
+          <w:lang w:val="en-US" w:bidi="he-IL"/>
+        </w:rPr>
+        <w:lastRenderedPageBreak/>
+        <w:t xml:space="preserve">Stage </w:t>
+      </w:r>
+      <w:r>
+        <w:rPr>
+          <w:rFonts w:cstheme="minorHAnsi"/>
+          <w:b/>
+          <w:bCs/>
+          <w:sz w:val="34"/>
+          <w:szCs w:val="34"/>
           <w:lang w:val="en-US" w:bidi="he-IL"/>
         </w:rPr>
         <w:t>5</w:t>
@@ -8020,7 +10548,7 @@
                     <pic:cNvPicPr/>
                   </pic:nvPicPr>
                   <pic:blipFill>
-                    <a:blip r:embed="rId23">
+                    <a:blip r:embed="rId41">
                       <a:extLst>
                         <a:ext uri="{28A0092B-C50C-407E-A947-70E740481C1C}">
                           <a14:useLocalDpi xmlns:a14="http://schemas.microsoft.com/office/drawing/2010/main" val="0"/>
@@ -8111,7 +10639,7 @@
                     <pic:cNvPicPr/>
                   </pic:nvPicPr>
                   <pic:blipFill>
-                    <a:blip r:embed="rId24">
+                    <a:blip r:embed="rId42">
                       <a:extLst>
                         <a:ext uri="{28A0092B-C50C-407E-A947-70E740481C1C}">
                           <a14:useLocalDpi xmlns:a14="http://schemas.microsoft.com/office/drawing/2010/main" val="0"/>
@@ -8823,7 +11351,7 @@
   <w:style w:type="paragraph" w:default="1" w:styleId="Normal">
     <w:name w:val="Normal"/>
     <w:qFormat/>
-    <w:rsid w:val="00B828E3"/>
+    <w:rsid w:val="0016748E"/>
   </w:style>
   <w:style w:type="paragraph" w:styleId="Heading1">
     <w:name w:val="heading 1"/>

</xml_diff>